<commit_message>
documentation update for the enterprise extension modules
</commit_message>
<xml_diff>
--- a/doc/modules/frePPLe forecasting module.docx
+++ b/doc/modules/frePPLe forecasting module.docx
@@ -209,7 +209,7 @@
           <w:sz w:val="16"/>
           <w:szCs w:val="18"/>
         </w:rPr>
-        <w:t>December 10, 2015</w:t>
+        <w:t>December 17, 2015</w:t>
       </w:r>
       <w:r>
         <w:rPr>
@@ -304,6 +304,12 @@
           <w:rFonts w:ascii="Open Sans" w:hAnsi="Open Sans" w:cs="Open Sans"/>
         </w:rPr>
         <w:sectPr>
+          <w:headerReference w:type="even" r:id="rId9"/>
+          <w:headerReference w:type="default" r:id="rId10"/>
+          <w:footerReference w:type="even" r:id="rId11"/>
+          <w:footerReference w:type="default" r:id="rId12"/>
+          <w:headerReference w:type="first" r:id="rId13"/>
+          <w:footerReference w:type="first" r:id="rId14"/>
           <w:pgSz w:w="11907" w:h="16839" w:code="9"/>
           <w:pgMar w:top="1440" w:right="1440" w:bottom="1440" w:left="1440" w:header="720" w:footer="720" w:gutter="0"/>
           <w:cols w:space="720"/>
@@ -325,7 +331,10 @@
       </w:pPr>
       <w:bookmarkStart w:id="0" w:name="OLE_LINK1"/>
       <w:bookmarkStart w:id="1" w:name="OLE_LINK2"/>
-      <w:r>
+    </w:p>
+    <w:p>
+      <w:pPr>
+        <w:jc w:val="center"/>
         <w:rPr>
           <w:rFonts w:ascii="Open Sans" w:hAnsi="Open Sans" w:cs="Open Sans"/>
           <w:b/>
@@ -333,7 +342,15 @@
           <w:sz w:val="32"/>
           <w:szCs w:val="32"/>
         </w:rPr>
-        <w:lastRenderedPageBreak/>
+      </w:pPr>
+      <w:r>
+        <w:rPr>
+          <w:rFonts w:ascii="Open Sans" w:hAnsi="Open Sans" w:cs="Open Sans"/>
+          <w:b/>
+          <w:noProof/>
+          <w:sz w:val="32"/>
+          <w:szCs w:val="32"/>
+        </w:rPr>
         <w:t>Table of Contents</w:t>
       </w:r>
     </w:p>
@@ -1702,7 +1719,7 @@
     </w:p>
     <w:p>
       <w:pPr>
-        <w:jc w:val="both"/>
+        <w:jc w:val="center"/>
         <w:rPr>
           <w:rFonts w:ascii="Open Sans" w:eastAsia="Times New Roman" w:hAnsi="Open Sans" w:cs="Open Sans"/>
           <w:b/>
@@ -1714,7 +1731,10 @@
           <w:szCs w:val="20"/>
         </w:rPr>
       </w:pPr>
-      <w:r>
+    </w:p>
+    <w:p>
+      <w:pPr>
+        <w:jc w:val="center"/>
         <w:rPr>
           <w:rFonts w:ascii="Open Sans" w:eastAsia="Times New Roman" w:hAnsi="Open Sans" w:cs="Open Sans"/>
           <w:b/>
@@ -1725,6 +1745,176 @@
           <w:sz w:val="20"/>
           <w:szCs w:val="20"/>
         </w:rPr>
+      </w:pPr>
+    </w:p>
+    <w:p>
+      <w:pPr>
+        <w:jc w:val="center"/>
+        <w:rPr>
+          <w:rFonts w:ascii="Open Sans" w:eastAsia="Times New Roman" w:hAnsi="Open Sans" w:cs="Open Sans"/>
+          <w:b/>
+          <w:bCs/>
+          <w:caps/>
+          <w:noProof/>
+          <w:color w:val="333333"/>
+          <w:sz w:val="20"/>
+          <w:szCs w:val="20"/>
+        </w:rPr>
+      </w:pPr>
+    </w:p>
+    <w:p>
+      <w:pPr>
+        <w:jc w:val="center"/>
+        <w:rPr>
+          <w:rFonts w:ascii="Open Sans" w:eastAsia="Times New Roman" w:hAnsi="Open Sans" w:cs="Open Sans"/>
+          <w:b/>
+          <w:bCs/>
+          <w:caps/>
+          <w:noProof/>
+          <w:color w:val="333333"/>
+          <w:sz w:val="20"/>
+          <w:szCs w:val="20"/>
+        </w:rPr>
+      </w:pPr>
+    </w:p>
+    <w:p>
+      <w:pPr>
+        <w:jc w:val="center"/>
+        <w:rPr>
+          <w:rFonts w:ascii="Open Sans" w:eastAsia="Times New Roman" w:hAnsi="Open Sans" w:cs="Open Sans"/>
+          <w:b/>
+          <w:bCs/>
+          <w:caps/>
+          <w:noProof/>
+          <w:color w:val="333333"/>
+          <w:sz w:val="20"/>
+          <w:szCs w:val="20"/>
+        </w:rPr>
+      </w:pPr>
+      <w:r>
+        <w:rPr>
+          <w:rFonts w:ascii="Open Sans" w:eastAsia="Times New Roman" w:hAnsi="Open Sans" w:cs="Open Sans"/>
+          <w:b/>
+          <w:bCs/>
+          <w:caps/>
+          <w:noProof/>
+          <w:color w:val="333333"/>
+          <w:sz w:val="20"/>
+          <w:szCs w:val="20"/>
+        </w:rPr>
+        <w:t xml:space="preserve"> </w:t>
+      </w:r>
+      <w:r>
+        <w:rPr>
+          <w:rFonts w:ascii="Open Sans" w:eastAsia="Times New Roman" w:hAnsi="Open Sans" w:cs="Open Sans"/>
+          <w:b/>
+          <w:bCs/>
+          <w:caps/>
+          <w:noProof/>
+          <w:color w:val="333333"/>
+          <w:sz w:val="20"/>
+          <w:szCs w:val="20"/>
+        </w:rPr>
+        <w:t xml:space="preserve">The COMPLETE content of this DOCUMENT Is </w:t>
+      </w:r>
+      <w:r>
+        <w:rPr>
+          <w:rFonts w:ascii="Open Sans" w:eastAsia="Times New Roman" w:hAnsi="Open Sans" w:cs="Open Sans"/>
+          <w:b/>
+          <w:bCs/>
+          <w:caps/>
+          <w:noProof/>
+          <w:color w:val="333333"/>
+          <w:sz w:val="20"/>
+          <w:szCs w:val="20"/>
+        </w:rPr>
+        <w:br/>
+        <w:t>under copyright of frePPLE bvba.</w:t>
+      </w:r>
+    </w:p>
+    <w:p>
+      <w:pPr>
+        <w:jc w:val="center"/>
+        <w:rPr>
+          <w:rFonts w:ascii="Open Sans" w:eastAsia="Times New Roman" w:hAnsi="Open Sans" w:cs="Open Sans"/>
+          <w:b/>
+          <w:bCs/>
+          <w:caps/>
+          <w:noProof/>
+          <w:color w:val="333333"/>
+          <w:sz w:val="20"/>
+          <w:szCs w:val="20"/>
+        </w:rPr>
+      </w:pPr>
+      <w:r>
+        <w:rPr>
+          <w:rFonts w:ascii="Open Sans" w:eastAsia="Times New Roman" w:hAnsi="Open Sans" w:cs="Open Sans"/>
+          <w:b/>
+          <w:bCs/>
+          <w:caps/>
+          <w:noProof/>
+          <w:color w:val="333333"/>
+          <w:sz w:val="20"/>
+          <w:szCs w:val="20"/>
+        </w:rPr>
+        <w:t xml:space="preserve">distRIBUTIOn of this document is not allowed </w:t>
+      </w:r>
+      <w:r>
+        <w:rPr>
+          <w:rFonts w:ascii="Open Sans" w:eastAsia="Times New Roman" w:hAnsi="Open Sans" w:cs="Open Sans"/>
+          <w:b/>
+          <w:bCs/>
+          <w:caps/>
+          <w:noProof/>
+          <w:color w:val="333333"/>
+          <w:sz w:val="20"/>
+          <w:szCs w:val="20"/>
+        </w:rPr>
+        <w:br/>
+        <w:t>without explicit authorization from frePPLe BVBA.</w:t>
+      </w:r>
+    </w:p>
+    <w:p>
+      <w:pPr>
+        <w:jc w:val="center"/>
+        <w:rPr>
+          <w:rFonts w:ascii="Open Sans" w:eastAsia="Times New Roman" w:hAnsi="Open Sans" w:cs="Open Sans"/>
+          <w:b/>
+          <w:bCs/>
+          <w:caps/>
+          <w:noProof/>
+          <w:color w:val="333333"/>
+          <w:sz w:val="20"/>
+          <w:szCs w:val="20"/>
+        </w:rPr>
+      </w:pPr>
+    </w:p>
+    <w:p>
+      <w:pPr>
+        <w:jc w:val="both"/>
+        <w:rPr>
+          <w:rFonts w:ascii="Open Sans" w:eastAsia="Times New Roman" w:hAnsi="Open Sans" w:cs="Open Sans"/>
+          <w:b/>
+          <w:bCs/>
+          <w:caps/>
+          <w:noProof/>
+          <w:color w:val="333333"/>
+          <w:sz w:val="20"/>
+          <w:szCs w:val="20"/>
+        </w:rPr>
+      </w:pPr>
+      <w:r>
+        <w:rPr>
+          <w:rFonts w:ascii="Open Sans" w:eastAsia="Times New Roman" w:hAnsi="Open Sans" w:cs="Open Sans"/>
+          <w:b/>
+          <w:bCs/>
+          <w:caps/>
+          <w:noProof/>
+          <w:color w:val="333333"/>
+          <w:sz w:val="20"/>
+          <w:szCs w:val="20"/>
+        </w:rPr>
+        <w:lastRenderedPageBreak/>
         <w:br w:type="page"/>
       </w:r>
     </w:p>
@@ -3009,7 +3199,7 @@
                     </pic:cNvPicPr>
                   </pic:nvPicPr>
                   <pic:blipFill>
-                    <a:blip r:embed="rId9">
+                    <a:blip r:embed="rId15">
                       <a:extLst>
                         <a:ext uri="{28A0092B-C50C-407E-A947-70E740481C1C}">
                           <a14:useLocalDpi xmlns:a14="http://schemas.microsoft.com/office/drawing/2010/main" val="0"/>
@@ -3254,15 +3444,7 @@
         <w:rPr>
           <w:rFonts w:ascii="Open Sans" w:hAnsi="Open Sans" w:cs="Open Sans"/>
         </w:rPr>
-        <w:t>Net the customer orders from</w:t>
-      </w:r>
-      <w:bookmarkStart w:id="11" w:name="_GoBack"/>
-      <w:bookmarkEnd w:id="11"/>
-      <w:r>
-        <w:rPr>
-          <w:rFonts w:ascii="Open Sans" w:hAnsi="Open Sans" w:cs="Open Sans"/>
-        </w:rPr>
-        <w:t xml:space="preserve"> the gross forecast:</w:t>
+        <w:t>Net the customer orders from the gross forecast:</w:t>
       </w:r>
     </w:p>
     <w:p>
@@ -3450,14 +3632,14 @@
           <w:rFonts w:ascii="Open Sans" w:hAnsi="Open Sans" w:cs="Open Sans"/>
         </w:rPr>
       </w:pPr>
-      <w:bookmarkStart w:id="12" w:name="_Toc437522339"/>
+      <w:bookmarkStart w:id="11" w:name="_Toc437522339"/>
       <w:r>
         <w:rPr>
           <w:rFonts w:ascii="Open Sans" w:hAnsi="Open Sans" w:cs="Open Sans"/>
         </w:rPr>
         <w:t>User guide</w:t>
       </w:r>
-      <w:bookmarkEnd w:id="12"/>
+      <w:bookmarkEnd w:id="11"/>
     </w:p>
     <w:p>
       <w:pPr>
@@ -3587,7 +3769,7 @@
                     <pic:cNvPicPr/>
                   </pic:nvPicPr>
                   <pic:blipFill>
-                    <a:blip r:embed="rId10"/>
+                    <a:blip r:embed="rId16"/>
                     <a:stretch>
                       <a:fillRect/>
                     </a:stretch>
@@ -3642,7 +3824,7 @@
                     <pic:cNvPicPr/>
                   </pic:nvPicPr>
                   <pic:blipFill>
-                    <a:blip r:embed="rId11"/>
+                    <a:blip r:embed="rId17"/>
                     <a:stretch>
                       <a:fillRect/>
                     </a:stretch>
@@ -3818,21 +4000,21 @@
           <w:rFonts w:ascii="Open Sans" w:hAnsi="Open Sans" w:cs="Open Sans"/>
           <w:b/>
         </w:rPr>
+        <w:t>Orders adjustment</w:t>
+      </w:r>
+    </w:p>
+    <w:p>
+      <w:pPr>
+        <w:pStyle w:val="ListParagraph"/>
+        <w:rPr>
+          <w:rFonts w:ascii="Open Sans" w:hAnsi="Open Sans" w:cs="Open Sans"/>
+        </w:rPr>
+      </w:pPr>
+      <w:r>
+        <w:rPr>
+          <w:rFonts w:ascii="Open Sans" w:hAnsi="Open Sans" w:cs="Open Sans"/>
+        </w:rPr>
         <w:lastRenderedPageBreak/>
-        <w:t>Orders adjustment</w:t>
-      </w:r>
-    </w:p>
-    <w:p>
-      <w:pPr>
-        <w:pStyle w:val="ListParagraph"/>
-        <w:rPr>
-          <w:rFonts w:ascii="Open Sans" w:hAnsi="Open Sans" w:cs="Open Sans"/>
-        </w:rPr>
-      </w:pPr>
-      <w:r>
-        <w:rPr>
-          <w:rFonts w:ascii="Open Sans" w:hAnsi="Open Sans" w:cs="Open Sans"/>
-        </w:rPr>
         <w:t>This row can be updated by the planner to correct demand outliers.</w:t>
       </w:r>
     </w:p>
@@ -4220,7 +4402,7 @@
                     <pic:cNvPicPr/>
                   </pic:nvPicPr>
                   <pic:blipFill>
-                    <a:blip r:embed="rId12"/>
+                    <a:blip r:embed="rId18"/>
                     <a:stretch>
                       <a:fillRect/>
                     </a:stretch>
@@ -4252,7 +4434,7 @@
           <w:rFonts w:ascii="Open Sans" w:hAnsi="Open Sans" w:cs="Open Sans"/>
         </w:rPr>
       </w:pPr>
-      <w:bookmarkStart w:id="13" w:name="_Toc437522340"/>
+      <w:bookmarkStart w:id="12" w:name="_Toc437522340"/>
       <w:r>
         <w:rPr>
           <w:rFonts w:ascii="Open Sans" w:hAnsi="Open Sans" w:cs="Open Sans"/>
@@ -4265,7 +4447,7 @@
         </w:rPr>
         <w:t xml:space="preserve"> and configuration</w:t>
       </w:r>
-      <w:bookmarkEnd w:id="13"/>
+      <w:bookmarkEnd w:id="12"/>
     </w:p>
     <w:p>
       <w:pPr>
@@ -4285,14 +4467,14 @@
           <w:rFonts w:ascii="Open Sans" w:hAnsi="Open Sans" w:cs="Open Sans"/>
         </w:rPr>
       </w:pPr>
-      <w:bookmarkStart w:id="14" w:name="_Toc437522341"/>
+      <w:bookmarkStart w:id="13" w:name="_Toc437522341"/>
       <w:r>
         <w:rPr>
           <w:rFonts w:ascii="Open Sans" w:hAnsi="Open Sans" w:cs="Open Sans"/>
         </w:rPr>
         <w:t>Input table Forecast</w:t>
       </w:r>
-      <w:bookmarkEnd w:id="14"/>
+      <w:bookmarkEnd w:id="13"/>
     </w:p>
     <w:p>
       <w:pPr>
@@ -4331,14 +4513,14 @@
           <w:rFonts w:ascii="Open Sans" w:hAnsi="Open Sans" w:cs="Open Sans"/>
         </w:rPr>
       </w:pPr>
-      <w:bookmarkStart w:id="15" w:name="_Toc437522342"/>
+      <w:bookmarkStart w:id="14" w:name="_Toc437522342"/>
       <w:r>
         <w:rPr>
           <w:rFonts w:ascii="Open Sans" w:hAnsi="Open Sans" w:cs="Open Sans"/>
         </w:rPr>
         <w:t>Input table ForecastDemand</w:t>
       </w:r>
-      <w:bookmarkEnd w:id="15"/>
+      <w:bookmarkEnd w:id="14"/>
     </w:p>
     <w:p>
       <w:pPr>
@@ -4378,14 +4560,14 @@
           <w:rFonts w:ascii="Open Sans" w:hAnsi="Open Sans" w:cs="Open Sans"/>
         </w:rPr>
       </w:pPr>
-      <w:bookmarkStart w:id="16" w:name="_Toc437522343"/>
+      <w:bookmarkStart w:id="15" w:name="_Toc437522343"/>
       <w:r>
         <w:rPr>
           <w:rFonts w:ascii="Open Sans" w:hAnsi="Open Sans" w:cs="Open Sans"/>
         </w:rPr>
         <w:t>Output table ForecastPlan</w:t>
       </w:r>
-      <w:bookmarkEnd w:id="16"/>
+      <w:bookmarkEnd w:id="15"/>
     </w:p>
     <w:p>
       <w:pPr>
@@ -4412,7 +4594,7 @@
           <w:rFonts w:ascii="Open Sans" w:hAnsi="Open Sans" w:cs="Open Sans"/>
         </w:rPr>
       </w:pPr>
-      <w:bookmarkStart w:id="17" w:name="_Toc437522344"/>
+      <w:bookmarkStart w:id="16" w:name="_Toc437522344"/>
       <w:r>
         <w:rPr>
           <w:rFonts w:ascii="Open Sans" w:hAnsi="Open Sans" w:cs="Open Sans"/>
@@ -4425,7 +4607,7 @@
         </w:rPr>
         <w:t>arameters</w:t>
       </w:r>
-      <w:bookmarkEnd w:id="17"/>
+      <w:bookmarkEnd w:id="16"/>
       <w:r>
         <w:rPr>
           <w:rFonts w:ascii="Open Sans" w:hAnsi="Open Sans" w:cs="Open Sans"/>
@@ -4554,14 +4736,14 @@
               <w:rPr>
                 <w:rFonts w:ascii="Open Sans" w:hAnsi="Open Sans" w:cs="Open Sans"/>
               </w:rPr>
-              <w:t xml:space="preserve">This flag allows us to control whether </w:t>
+              <w:t xml:space="preserve">This flag allows us to control whether we first search the customer </w:t>
             </w:r>
             <w:r>
               <w:rPr>
                 <w:rFonts w:ascii="Open Sans" w:hAnsi="Open Sans" w:cs="Open Sans"/>
               </w:rPr>
               <w:lastRenderedPageBreak/>
-              <w:t>we first search the customer hierarchy and then the item hierarchy, or the other way around.</w:t>
+              <w:t>hierarchy and then the item hierarchy, or the other way around.</w:t>
             </w:r>
           </w:p>
         </w:tc>
@@ -6228,14 +6410,7 @@
               <w:rPr>
                 <w:rFonts w:ascii="Open Sans" w:hAnsi="Open Sans" w:cs="Open Sans"/>
               </w:rPr>
-              <w:t xml:space="preserve">Minimum intermittence (defined as the percentage of zero demand buckets) </w:t>
-            </w:r>
-            <w:r>
-              <w:rPr>
-                <w:rFonts w:ascii="Open Sans" w:hAnsi="Open Sans" w:cs="Open Sans"/>
-              </w:rPr>
-              <w:lastRenderedPageBreak/>
-              <w:t>before the Croston method is applied.</w:t>
+              <w:t>Minimum intermittence (defined as the percentage of zero demand buckets) before the Croston method is applied.</w:t>
             </w:r>
           </w:p>
         </w:tc>
@@ -8825,66 +9000,72 @@
               <w:rPr>
                 <w:rFonts w:ascii="Open Sans" w:hAnsi="Open Sans" w:cs="Open Sans"/>
               </w:rPr>
+              <w:t>Skip</w:t>
+            </w:r>
+          </w:p>
+        </w:tc>
+        <w:tc>
+          <w:tcPr>
+            <w:tcW w:w="1160" w:type="dxa"/>
+            <w:tcBorders>
+              <w:top w:val="single" w:sz="4" w:space="0" w:color="auto"/>
+              <w:left w:val="single" w:sz="4" w:space="0" w:color="auto"/>
+              <w:bottom w:val="single" w:sz="4" w:space="0" w:color="auto"/>
+              <w:right w:val="single" w:sz="4" w:space="0" w:color="auto"/>
+            </w:tcBorders>
+            <w:shd w:val="clear" w:color="auto" w:fill="auto"/>
+            <w:noWrap/>
+            <w:vAlign w:val="bottom"/>
+            <w:hideMark/>
+          </w:tcPr>
+          <w:p>
+            <w:pPr>
+              <w:spacing w:after="0" w:line="240" w:lineRule="auto"/>
+              <w:rPr>
+                <w:rFonts w:ascii="Open Sans" w:hAnsi="Open Sans" w:cs="Open Sans"/>
+              </w:rPr>
+            </w:pPr>
+            <w:r>
+              <w:rPr>
+                <w:rFonts w:ascii="Open Sans" w:hAnsi="Open Sans" w:cs="Open Sans"/>
+              </w:rPr>
+              <w:t>0</w:t>
+            </w:r>
+          </w:p>
+        </w:tc>
+        <w:tc>
+          <w:tcPr>
+            <w:tcW w:w="4391" w:type="dxa"/>
+            <w:tcBorders>
+              <w:top w:val="single" w:sz="4" w:space="0" w:color="auto"/>
+              <w:left w:val="single" w:sz="4" w:space="0" w:color="auto"/>
+              <w:bottom w:val="single" w:sz="4" w:space="0" w:color="auto"/>
+              <w:right w:val="single" w:sz="4" w:space="0" w:color="auto"/>
+            </w:tcBorders>
+            <w:shd w:val="clear" w:color="auto" w:fill="auto"/>
+            <w:noWrap/>
+            <w:vAlign w:val="bottom"/>
+            <w:hideMark/>
+          </w:tcPr>
+          <w:p>
+            <w:pPr>
+              <w:spacing w:after="0" w:line="240" w:lineRule="auto"/>
+              <w:rPr>
+                <w:rFonts w:ascii="Open Sans" w:hAnsi="Open Sans" w:cs="Open Sans"/>
+              </w:rPr>
+            </w:pPr>
+            <w:r>
+              <w:rPr>
+                <w:rFonts w:ascii="Open Sans" w:hAnsi="Open Sans" w:cs="Open Sans"/>
+              </w:rPr>
+              <w:t xml:space="preserve">Specifies the number of time series </w:t>
+            </w:r>
+            <w:r>
+              <w:rPr>
+                <w:rFonts w:ascii="Open Sans" w:hAnsi="Open Sans" w:cs="Open Sans"/>
+              </w:rPr>
               <w:lastRenderedPageBreak/>
-              <w:t>Skip</w:t>
-            </w:r>
-          </w:p>
-        </w:tc>
-        <w:tc>
-          <w:tcPr>
-            <w:tcW w:w="1160" w:type="dxa"/>
-            <w:tcBorders>
-              <w:top w:val="single" w:sz="4" w:space="0" w:color="auto"/>
-              <w:left w:val="single" w:sz="4" w:space="0" w:color="auto"/>
-              <w:bottom w:val="single" w:sz="4" w:space="0" w:color="auto"/>
-              <w:right w:val="single" w:sz="4" w:space="0" w:color="auto"/>
-            </w:tcBorders>
-            <w:shd w:val="clear" w:color="auto" w:fill="auto"/>
-            <w:noWrap/>
-            <w:vAlign w:val="bottom"/>
-            <w:hideMark/>
-          </w:tcPr>
-          <w:p>
-            <w:pPr>
-              <w:spacing w:after="0" w:line="240" w:lineRule="auto"/>
-              <w:rPr>
-                <w:rFonts w:ascii="Open Sans" w:hAnsi="Open Sans" w:cs="Open Sans"/>
-              </w:rPr>
-            </w:pPr>
-            <w:r>
-              <w:rPr>
-                <w:rFonts w:ascii="Open Sans" w:hAnsi="Open Sans" w:cs="Open Sans"/>
-              </w:rPr>
-              <w:t>0</w:t>
-            </w:r>
-          </w:p>
-        </w:tc>
-        <w:tc>
-          <w:tcPr>
-            <w:tcW w:w="4391" w:type="dxa"/>
-            <w:tcBorders>
-              <w:top w:val="single" w:sz="4" w:space="0" w:color="auto"/>
-              <w:left w:val="single" w:sz="4" w:space="0" w:color="auto"/>
-              <w:bottom w:val="single" w:sz="4" w:space="0" w:color="auto"/>
-              <w:right w:val="single" w:sz="4" w:space="0" w:color="auto"/>
-            </w:tcBorders>
-            <w:shd w:val="clear" w:color="auto" w:fill="auto"/>
-            <w:noWrap/>
-            <w:vAlign w:val="bottom"/>
-            <w:hideMark/>
-          </w:tcPr>
-          <w:p>
-            <w:pPr>
-              <w:spacing w:after="0" w:line="240" w:lineRule="auto"/>
-              <w:rPr>
-                <w:rFonts w:ascii="Open Sans" w:hAnsi="Open Sans" w:cs="Open Sans"/>
-              </w:rPr>
-            </w:pPr>
-            <w:r>
-              <w:rPr>
-                <w:rFonts w:ascii="Open Sans" w:hAnsi="Open Sans" w:cs="Open Sans"/>
-              </w:rPr>
-              <w:t>Specifies the number of time series values used to initialize the forecasting method. The forecast error in these bucket isn't counted.</w:t>
+              <w:t>values used to initialize the forecasting method. The forecast error in these bucket isn't counted.</w:t>
             </w:r>
           </w:p>
         </w:tc>
@@ -8920,6 +9101,7 @@
               <w:rPr>
                 <w:rFonts w:ascii="Open Sans" w:hAnsi="Open Sans" w:cs="Open Sans"/>
               </w:rPr>
+              <w:lastRenderedPageBreak/>
               <w:t>SmapeAlfa</w:t>
             </w:r>
           </w:p>
@@ -9615,8 +9797,8 @@
       </w:pPr>
     </w:p>
     <w:sectPr>
-      <w:headerReference w:type="default" r:id="rId13"/>
-      <w:footerReference w:type="default" r:id="rId14"/>
+      <w:headerReference w:type="default" r:id="rId19"/>
+      <w:footerReference w:type="default" r:id="rId20"/>
       <w:pgSz w:w="11907" w:h="16839" w:code="9"/>
       <w:pgMar w:top="1440" w:right="1440" w:bottom="1440" w:left="1440" w:header="720" w:footer="720" w:gutter="0"/>
       <w:cols w:space="720"/>
@@ -9652,6 +9834,36 @@
 </file>
 
 <file path=word/footer1.xml><?xml version="1.0" encoding="utf-8"?>
+<w:ftr xmlns:wpc="http://schemas.microsoft.com/office/word/2010/wordprocessingCanvas" xmlns:mc="http://schemas.openxmlformats.org/markup-compatibility/2006" xmlns:o="urn:schemas-microsoft-com:office:office" xmlns:r="http://schemas.openxmlformats.org/officeDocument/2006/relationships" xmlns:m="http://schemas.openxmlformats.org/officeDocument/2006/math" xmlns:v="urn:schemas-microsoft-com:vml" xmlns:wp14="http://schemas.microsoft.com/office/word/2010/wordprocessingDrawing" xmlns:wp="http://schemas.openxmlformats.org/drawingml/2006/wordprocessingDrawing" xmlns:w10="urn:schemas-microsoft-com:office:word" xmlns:w="http://schemas.openxmlformats.org/wordprocessingml/2006/main" xmlns:w14="http://schemas.microsoft.com/office/word/2010/wordml" xmlns:w15="http://schemas.microsoft.com/office/word/2012/wordml" xmlns:wpg="http://schemas.microsoft.com/office/word/2010/wordprocessingGroup" xmlns:wpi="http://schemas.microsoft.com/office/word/2010/wordprocessingInk" xmlns:wne="http://schemas.microsoft.com/office/word/2006/wordml" xmlns:wps="http://schemas.microsoft.com/office/word/2010/wordprocessingShape" mc:Ignorable="w14 w15 wp14">
+  <w:p>
+    <w:pPr>
+      <w:pStyle w:val="Footer"/>
+    </w:pPr>
+  </w:p>
+</w:ftr>
+</file>
+
+<file path=word/footer2.xml><?xml version="1.0" encoding="utf-8"?>
+<w:ftr xmlns:wpc="http://schemas.microsoft.com/office/word/2010/wordprocessingCanvas" xmlns:mc="http://schemas.openxmlformats.org/markup-compatibility/2006" xmlns:o="urn:schemas-microsoft-com:office:office" xmlns:r="http://schemas.openxmlformats.org/officeDocument/2006/relationships" xmlns:m="http://schemas.openxmlformats.org/officeDocument/2006/math" xmlns:v="urn:schemas-microsoft-com:vml" xmlns:wp14="http://schemas.microsoft.com/office/word/2010/wordprocessingDrawing" xmlns:wp="http://schemas.openxmlformats.org/drawingml/2006/wordprocessingDrawing" xmlns:w10="urn:schemas-microsoft-com:office:word" xmlns:w="http://schemas.openxmlformats.org/wordprocessingml/2006/main" xmlns:w14="http://schemas.microsoft.com/office/word/2010/wordml" xmlns:w15="http://schemas.microsoft.com/office/word/2012/wordml" xmlns:wpg="http://schemas.microsoft.com/office/word/2010/wordprocessingGroup" xmlns:wpi="http://schemas.microsoft.com/office/word/2010/wordprocessingInk" xmlns:wne="http://schemas.microsoft.com/office/word/2006/wordml" xmlns:wps="http://schemas.microsoft.com/office/word/2010/wordprocessingShape" mc:Ignorable="w14 w15 wp14">
+  <w:p>
+    <w:pPr>
+      <w:pStyle w:val="Footer"/>
+    </w:pPr>
+  </w:p>
+</w:ftr>
+</file>
+
+<file path=word/footer3.xml><?xml version="1.0" encoding="utf-8"?>
+<w:ftr xmlns:wpc="http://schemas.microsoft.com/office/word/2010/wordprocessingCanvas" xmlns:mc="http://schemas.openxmlformats.org/markup-compatibility/2006" xmlns:o="urn:schemas-microsoft-com:office:office" xmlns:r="http://schemas.openxmlformats.org/officeDocument/2006/relationships" xmlns:m="http://schemas.openxmlformats.org/officeDocument/2006/math" xmlns:v="urn:schemas-microsoft-com:vml" xmlns:wp14="http://schemas.microsoft.com/office/word/2010/wordprocessingDrawing" xmlns:wp="http://schemas.openxmlformats.org/drawingml/2006/wordprocessingDrawing" xmlns:w10="urn:schemas-microsoft-com:office:word" xmlns:w="http://schemas.openxmlformats.org/wordprocessingml/2006/main" xmlns:w14="http://schemas.microsoft.com/office/word/2010/wordml" xmlns:w15="http://schemas.microsoft.com/office/word/2012/wordml" xmlns:wpg="http://schemas.microsoft.com/office/word/2010/wordprocessingGroup" xmlns:wpi="http://schemas.microsoft.com/office/word/2010/wordprocessingInk" xmlns:wne="http://schemas.microsoft.com/office/word/2006/wordml" xmlns:wps="http://schemas.microsoft.com/office/word/2010/wordprocessingShape" mc:Ignorable="w14 w15 wp14">
+  <w:p>
+    <w:pPr>
+      <w:pStyle w:val="Footer"/>
+    </w:pPr>
+  </w:p>
+</w:ftr>
+</file>
+
+<file path=word/footer4.xml><?xml version="1.0" encoding="utf-8"?>
 <w:ftr xmlns:wpc="http://schemas.microsoft.com/office/word/2010/wordprocessingCanvas" xmlns:mc="http://schemas.openxmlformats.org/markup-compatibility/2006" xmlns:o="urn:schemas-microsoft-com:office:office" xmlns:r="http://schemas.openxmlformats.org/officeDocument/2006/relationships" xmlns:m="http://schemas.openxmlformats.org/officeDocument/2006/math" xmlns:v="urn:schemas-microsoft-com:vml" xmlns:wp14="http://schemas.microsoft.com/office/word/2010/wordprocessingDrawing" xmlns:wp="http://schemas.openxmlformats.org/drawingml/2006/wordprocessingDrawing" xmlns:w10="urn:schemas-microsoft-com:office:word" xmlns:w="http://schemas.openxmlformats.org/wordprocessingml/2006/main" xmlns:w14="http://schemas.microsoft.com/office/word/2010/wordml" xmlns:w15="http://schemas.microsoft.com/office/word/2012/wordml" xmlns:wpg="http://schemas.microsoft.com/office/word/2010/wordprocessingGroup" xmlns:wpi="http://schemas.microsoft.com/office/word/2010/wordprocessingInk" xmlns:wne="http://schemas.microsoft.com/office/word/2006/wordml" xmlns:wps="http://schemas.microsoft.com/office/word/2010/wordprocessingShape" mc:Ignorable="w14 w15 wp14">
   <w:p>
     <w:pPr>
@@ -9698,7 +9910,7 @@
         <w:rFonts w:ascii="Open Sans" w:hAnsi="Open Sans" w:cs="Open Sans"/>
         <w:noProof/>
       </w:rPr>
-      <w:t>13</w:t>
+      <w:t>2</w:t>
     </w:r>
     <w:r>
       <w:rPr>
@@ -9736,7 +9948,7 @@
         <w:rFonts w:ascii="Open Sans" w:hAnsi="Open Sans" w:cs="Open Sans"/>
         <w:noProof/>
       </w:rPr>
-      <w:t>13</w:t>
+      <w:t>14</w:t>
     </w:r>
     <w:r>
       <w:rPr>
@@ -9787,13 +9999,43 @@
   <w:p>
     <w:pPr>
       <w:pStyle w:val="Header"/>
+    </w:pPr>
+  </w:p>
+</w:hdr>
+</file>
+
+<file path=word/header2.xml><?xml version="1.0" encoding="utf-8"?>
+<w:hdr xmlns:wpc="http://schemas.microsoft.com/office/word/2010/wordprocessingCanvas" xmlns:mc="http://schemas.openxmlformats.org/markup-compatibility/2006" xmlns:o="urn:schemas-microsoft-com:office:office" xmlns:r="http://schemas.openxmlformats.org/officeDocument/2006/relationships" xmlns:m="http://schemas.openxmlformats.org/officeDocument/2006/math" xmlns:v="urn:schemas-microsoft-com:vml" xmlns:wp14="http://schemas.microsoft.com/office/word/2010/wordprocessingDrawing" xmlns:wp="http://schemas.openxmlformats.org/drawingml/2006/wordprocessingDrawing" xmlns:w10="urn:schemas-microsoft-com:office:word" xmlns:w="http://schemas.openxmlformats.org/wordprocessingml/2006/main" xmlns:w14="http://schemas.microsoft.com/office/word/2010/wordml" xmlns:w15="http://schemas.microsoft.com/office/word/2012/wordml" xmlns:wpg="http://schemas.microsoft.com/office/word/2010/wordprocessingGroup" xmlns:wpi="http://schemas.microsoft.com/office/word/2010/wordprocessingInk" xmlns:wne="http://schemas.microsoft.com/office/word/2006/wordml" xmlns:wps="http://schemas.microsoft.com/office/word/2010/wordprocessingShape" mc:Ignorable="w14 w15 wp14">
+  <w:p>
+    <w:pPr>
+      <w:pStyle w:val="Header"/>
+    </w:pPr>
+  </w:p>
+</w:hdr>
+</file>
+
+<file path=word/header3.xml><?xml version="1.0" encoding="utf-8"?>
+<w:hdr xmlns:wpc="http://schemas.microsoft.com/office/word/2010/wordprocessingCanvas" xmlns:mc="http://schemas.openxmlformats.org/markup-compatibility/2006" xmlns:o="urn:schemas-microsoft-com:office:office" xmlns:r="http://schemas.openxmlformats.org/officeDocument/2006/relationships" xmlns:m="http://schemas.openxmlformats.org/officeDocument/2006/math" xmlns:v="urn:schemas-microsoft-com:vml" xmlns:wp14="http://schemas.microsoft.com/office/word/2010/wordprocessingDrawing" xmlns:wp="http://schemas.openxmlformats.org/drawingml/2006/wordprocessingDrawing" xmlns:w10="urn:schemas-microsoft-com:office:word" xmlns:w="http://schemas.openxmlformats.org/wordprocessingml/2006/main" xmlns:w14="http://schemas.microsoft.com/office/word/2010/wordml" xmlns:w15="http://schemas.microsoft.com/office/word/2012/wordml" xmlns:wpg="http://schemas.microsoft.com/office/word/2010/wordprocessingGroup" xmlns:wpi="http://schemas.microsoft.com/office/word/2010/wordprocessingInk" xmlns:wne="http://schemas.microsoft.com/office/word/2006/wordml" xmlns:wps="http://schemas.microsoft.com/office/word/2010/wordprocessingShape" mc:Ignorable="w14 w15 wp14">
+  <w:p>
+    <w:pPr>
+      <w:pStyle w:val="Header"/>
+    </w:pPr>
+  </w:p>
+</w:hdr>
+</file>
+
+<file path=word/header4.xml><?xml version="1.0" encoding="utf-8"?>
+<w:hdr xmlns:wpc="http://schemas.microsoft.com/office/word/2010/wordprocessingCanvas" xmlns:mc="http://schemas.openxmlformats.org/markup-compatibility/2006" xmlns:o="urn:schemas-microsoft-com:office:office" xmlns:r="http://schemas.openxmlformats.org/officeDocument/2006/relationships" xmlns:m="http://schemas.openxmlformats.org/officeDocument/2006/math" xmlns:v="urn:schemas-microsoft-com:vml" xmlns:wp14="http://schemas.microsoft.com/office/word/2010/wordprocessingDrawing" xmlns:wp="http://schemas.openxmlformats.org/drawingml/2006/wordprocessingDrawing" xmlns:w10="urn:schemas-microsoft-com:office:word" xmlns:w="http://schemas.openxmlformats.org/wordprocessingml/2006/main" xmlns:w14="http://schemas.microsoft.com/office/word/2010/wordml" xmlns:w15="http://schemas.microsoft.com/office/word/2012/wordml" xmlns:wpg="http://schemas.microsoft.com/office/word/2010/wordprocessingGroup" xmlns:wpi="http://schemas.microsoft.com/office/word/2010/wordprocessingInk" xmlns:wne="http://schemas.microsoft.com/office/word/2006/wordml" xmlns:wps="http://schemas.microsoft.com/office/word/2010/wordprocessingShape" mc:Ignorable="w14 w15 wp14">
+  <w:p>
+    <w:pPr>
+      <w:pStyle w:val="Header"/>
       <w:pBdr>
         <w:bottom w:val="thickThinSmallGap" w:sz="24" w:space="1" w:color="4F81BD" w:themeColor="accent1"/>
       </w:pBdr>
       <w:rPr>
         <w:rFonts w:asciiTheme="majorHAnsi" w:eastAsiaTheme="majorEastAsia" w:hAnsiTheme="majorHAnsi" w:cstheme="majorBidi"/>
-        <w:sz w:val="32"/>
-        <w:szCs w:val="32"/>
+        <w:sz w:val="6"/>
+        <w:szCs w:val="6"/>
       </w:rPr>
     </w:pPr>
     <w:r>
@@ -9814,7 +10056,7 @@
         <w:szCs w:val="44"/>
       </w:rPr>
       <w:drawing>
-        <wp:inline distT="0" distB="0" distL="0" distR="0" wp14:anchorId="30CDA8EC" wp14:editId="5CD634C8">
+        <wp:inline distT="0" distB="0" distL="0" distR="0" wp14:anchorId="49DFBD84" wp14:editId="277658CE">
           <wp:extent cx="1135380" cy="444973"/>
           <wp:effectExtent l="0" t="0" r="0" b="0"/>
           <wp:docPr id="3" name="Picture 3" descr="C:\projects\5-logo design\svg\frepple-logo.png"/>
@@ -9862,11 +10104,69 @@
         </wp:inline>
       </w:drawing>
     </w:r>
-  </w:p>
-  <w:p>
-    <w:pPr>
-      <w:pStyle w:val="Header"/>
-    </w:pPr>
+    <w:r>
+      <w:rPr>
+        <w:rFonts w:ascii="Porky's" w:eastAsia="Times New Roman" w:hAnsi="Porky's" w:cs="Times New Roman"/>
+        <w:b/>
+        <w:sz w:val="44"/>
+        <w:szCs w:val="44"/>
+      </w:rPr>
+      <w:tab/>
+      <w:t xml:space="preserve">                </w:t>
+    </w:r>
+    <w:r>
+      <w:rPr>
+        <w:rFonts w:ascii="Porky's" w:eastAsia="Times New Roman" w:hAnsi="Porky's" w:cs="Times New Roman"/>
+        <w:b/>
+        <w:sz w:val="44"/>
+        <w:szCs w:val="44"/>
+      </w:rPr>
+      <w:t xml:space="preserve"> </w:t>
+    </w:r>
+    <w:bookmarkStart w:id="17" w:name="_GoBack"/>
+    <w:bookmarkEnd w:id="17"/>
+    <w:r>
+      <w:rPr>
+        <w:rFonts w:ascii="Open Sans" w:eastAsia="Times New Roman" w:hAnsi="Open Sans" w:cs="Open Sans"/>
+        <w:szCs w:val="28"/>
+      </w:rPr>
+      <w:t>Forecasting</w:t>
+    </w:r>
+    <w:r>
+      <w:rPr>
+        <w:rFonts w:ascii="Open Sans" w:eastAsia="Times New Roman" w:hAnsi="Open Sans" w:cs="Open Sans"/>
+        <w:szCs w:val="28"/>
+      </w:rPr>
+      <w:t xml:space="preserve"> </w:t>
+    </w:r>
+    <w:r>
+      <w:rPr>
+        <w:rFonts w:ascii="Open Sans" w:eastAsia="Times New Roman" w:hAnsi="Open Sans" w:cs="Open Sans"/>
+        <w:szCs w:val="28"/>
+      </w:rPr>
+      <w:t xml:space="preserve">module </w:t>
+    </w:r>
+    <w:r>
+      <w:rPr>
+        <w:rFonts w:ascii="Open Sans" w:eastAsia="Times New Roman" w:hAnsi="Open Sans" w:cs="Open Sans"/>
+        <w:szCs w:val="28"/>
+      </w:rPr>
+      <w:t>v3</w:t>
+    </w:r>
+    <w:r>
+      <w:rPr>
+        <w:rFonts w:ascii="Open Sans" w:eastAsia="Times New Roman" w:hAnsi="Open Sans" w:cs="Open Sans"/>
+        <w:szCs w:val="28"/>
+      </w:rPr>
+      <w:t>.0</w:t>
+    </w:r>
+    <w:r>
+      <w:rPr>
+        <w:rFonts w:ascii="Open Sans" w:eastAsia="Times New Roman" w:hAnsi="Open Sans" w:cs="Open Sans"/>
+        <w:szCs w:val="28"/>
+      </w:rPr>
+      <w:br/>
+    </w:r>
   </w:p>
 </w:hdr>
 </file>
@@ -12238,7 +12538,7 @@
 </file>
 
 <file path=customXml/itemProps1.xml><?xml version="1.0" encoding="utf-8"?>
-<ds:datastoreItem xmlns:ds="http://schemas.openxmlformats.org/officeDocument/2006/customXml" ds:itemID="{CC06525D-C2A8-4C54-8A45-E6B2A3228A65}">
+<ds:datastoreItem xmlns:ds="http://schemas.openxmlformats.org/officeDocument/2006/customXml" ds:itemID="{FE9BF97E-ECA6-4136-9BA2-AAF689C2D7F2}">
   <ds:schemaRefs>
     <ds:schemaRef ds:uri="http://schemas.openxmlformats.org/officeDocument/2006/bibliography"/>
   </ds:schemaRefs>

</xml_diff>

<commit_message>
extension modules: documentation update
</commit_message>
<xml_diff>
--- a/doc/modules/frePPLe forecasting module.docx
+++ b/doc/modules/frePPLe forecasting module.docx
@@ -209,7 +209,7 @@
           <w:sz w:val="16"/>
           <w:szCs w:val="18"/>
         </w:rPr>
-        <w:t>December 17, 2015</w:t>
+        <w:t>December 18, 2015</w:t>
       </w:r>
       <w:r>
         <w:rPr>
@@ -265,29 +265,71 @@
         </w:rPr>
         <w:br/>
       </w:r>
+      <w:proofErr w:type="gramStart"/>
       <w:r>
         <w:rPr>
           <w:rFonts w:ascii="Open Sans" w:hAnsi="Open Sans" w:cs="Open Sans"/>
           <w:sz w:val="16"/>
         </w:rPr>
-        <w:t>frePPLe bvba</w:t>
-      </w:r>
+        <w:t>frePPLe</w:t>
+      </w:r>
+      <w:proofErr w:type="gramEnd"/>
       <w:r>
         <w:rPr>
           <w:rFonts w:ascii="Open Sans" w:hAnsi="Open Sans" w:cs="Open Sans"/>
           <w:sz w:val="16"/>
         </w:rPr>
+        <w:t xml:space="preserve"> </w:t>
+      </w:r>
+      <w:proofErr w:type="spellStart"/>
+      <w:r>
+        <w:rPr>
+          <w:rFonts w:ascii="Open Sans" w:hAnsi="Open Sans" w:cs="Open Sans"/>
+          <w:sz w:val="16"/>
+        </w:rPr>
+        <w:t>bvba</w:t>
+      </w:r>
+      <w:proofErr w:type="spellEnd"/>
+      <w:r>
+        <w:rPr>
+          <w:rFonts w:ascii="Open Sans" w:hAnsi="Open Sans" w:cs="Open Sans"/>
+          <w:sz w:val="16"/>
+        </w:rPr>
         <w:br/>
-        <w:t>Woluwestraat 17</w:t>
-      </w:r>
+      </w:r>
+      <w:proofErr w:type="spellStart"/>
       <w:r>
         <w:rPr>
           <w:rFonts w:ascii="Open Sans" w:hAnsi="Open Sans" w:cs="Open Sans"/>
           <w:sz w:val="16"/>
         </w:rPr>
+        <w:t>Woluwestraat</w:t>
+      </w:r>
+      <w:proofErr w:type="spellEnd"/>
+      <w:r>
+        <w:rPr>
+          <w:rFonts w:ascii="Open Sans" w:hAnsi="Open Sans" w:cs="Open Sans"/>
+          <w:sz w:val="16"/>
+        </w:rPr>
+        <w:t xml:space="preserve"> 17</w:t>
+      </w:r>
+      <w:r>
+        <w:rPr>
+          <w:rFonts w:ascii="Open Sans" w:hAnsi="Open Sans" w:cs="Open Sans"/>
+          <w:sz w:val="16"/>
+        </w:rPr>
         <w:br/>
-        <w:t>1930 Zaventem</w:t>
-      </w:r>
+        <w:t xml:space="preserve">1930 </w:t>
+      </w:r>
+      <w:proofErr w:type="spellStart"/>
+      <w:r>
+        <w:rPr>
+          <w:rFonts w:ascii="Open Sans" w:hAnsi="Open Sans" w:cs="Open Sans"/>
+          <w:sz w:val="16"/>
+        </w:rPr>
+        <w:t>Zaventem</w:t>
+      </w:r>
+      <w:proofErr w:type="spellEnd"/>
       <w:r>
         <w:rPr>
           <w:rFonts w:ascii="Open Sans" w:hAnsi="Open Sans" w:cs="Open Sans"/>
@@ -1734,7 +1776,6 @@
     </w:p>
     <w:p>
       <w:pPr>
-        <w:jc w:val="center"/>
         <w:rPr>
           <w:rFonts w:ascii="Open Sans" w:eastAsia="Times New Roman" w:hAnsi="Open Sans" w:cs="Open Sans"/>
           <w:b/>
@@ -1746,6 +1787,8 @@
           <w:szCs w:val="20"/>
         </w:rPr>
       </w:pPr>
+      <w:bookmarkStart w:id="2" w:name="_GoBack"/>
+      <w:bookmarkEnd w:id="2"/>
     </w:p>
     <w:p>
       <w:pPr>
@@ -1776,10 +1819,7 @@
           <w:szCs w:val="20"/>
         </w:rPr>
       </w:pPr>
-    </w:p>
-    <w:p>
-      <w:pPr>
-        <w:jc w:val="center"/>
+      <w:r>
         <w:rPr>
           <w:rFonts w:ascii="Open Sans" w:eastAsia="Times New Roman" w:hAnsi="Open Sans" w:cs="Open Sans"/>
           <w:b/>
@@ -1790,7 +1830,8 @@
           <w:sz w:val="20"/>
           <w:szCs w:val="20"/>
         </w:rPr>
-      </w:pPr>
+        <w:t xml:space="preserve"> </w:t>
+      </w:r>
       <w:r>
         <w:rPr>
           <w:rFonts w:ascii="Open Sans" w:eastAsia="Times New Roman" w:hAnsi="Open Sans" w:cs="Open Sans"/>
@@ -1802,7 +1843,7 @@
           <w:sz w:val="20"/>
           <w:szCs w:val="20"/>
         </w:rPr>
-        <w:t xml:space="preserve"> </w:t>
+        <w:t xml:space="preserve">The COMPLETE content of this DOCUMENT Is </w:t>
       </w:r>
       <w:r>
         <w:rPr>
@@ -1815,9 +1856,13 @@
           <w:sz w:val="20"/>
           <w:szCs w:val="20"/>
         </w:rPr>
-        <w:t xml:space="preserve">The COMPLETE content of this DOCUMENT Is </w:t>
-      </w:r>
-      <w:r>
+        <w:br/>
+        <w:t>under copyright of frePPLE bvba.</w:t>
+      </w:r>
+    </w:p>
+    <w:p>
+      <w:pPr>
+        <w:jc w:val="center"/>
         <w:rPr>
           <w:rFonts w:ascii="Open Sans" w:eastAsia="Times New Roman" w:hAnsi="Open Sans" w:cs="Open Sans"/>
           <w:b/>
@@ -1828,13 +1873,8 @@
           <w:sz w:val="20"/>
           <w:szCs w:val="20"/>
         </w:rPr>
-        <w:br/>
-        <w:t>under copyright of frePPLE bvba.</w:t>
-      </w:r>
-    </w:p>
-    <w:p>
-      <w:pPr>
-        <w:jc w:val="center"/>
+      </w:pPr>
+      <w:r>
         <w:rPr>
           <w:rFonts w:ascii="Open Sans" w:eastAsia="Times New Roman" w:hAnsi="Open Sans" w:cs="Open Sans"/>
           <w:b/>
@@ -1845,7 +1885,8 @@
           <w:sz w:val="20"/>
           <w:szCs w:val="20"/>
         </w:rPr>
-      </w:pPr>
+        <w:t xml:space="preserve">distRIBUTIOn of this document is not allowed </w:t>
+      </w:r>
       <w:r>
         <w:rPr>
           <w:rFonts w:ascii="Open Sans" w:eastAsia="Times New Roman" w:hAnsi="Open Sans" w:cs="Open Sans"/>
@@ -1857,9 +1898,13 @@
           <w:sz w:val="20"/>
           <w:szCs w:val="20"/>
         </w:rPr>
-        <w:t xml:space="preserve">distRIBUTIOn of this document is not allowed </w:t>
-      </w:r>
-      <w:r>
+        <w:br/>
+        <w:t>without explicit authorization from frePPLe BVBA.</w:t>
+      </w:r>
+    </w:p>
+    <w:p>
+      <w:pPr>
+        <w:jc w:val="center"/>
         <w:rPr>
           <w:rFonts w:ascii="Open Sans" w:eastAsia="Times New Roman" w:hAnsi="Open Sans" w:cs="Open Sans"/>
           <w:b/>
@@ -1870,13 +1915,11 @@
           <w:sz w:val="20"/>
           <w:szCs w:val="20"/>
         </w:rPr>
-        <w:br/>
-        <w:t>without explicit authorization from frePPLe BVBA.</w:t>
-      </w:r>
-    </w:p>
-    <w:p>
-      <w:pPr>
-        <w:jc w:val="center"/>
+      </w:pPr>
+    </w:p>
+    <w:p>
+      <w:pPr>
+        <w:jc w:val="both"/>
         <w:rPr>
           <w:rFonts w:ascii="Open Sans" w:eastAsia="Times New Roman" w:hAnsi="Open Sans" w:cs="Open Sans"/>
           <w:b/>
@@ -1888,10 +1931,7 @@
           <w:szCs w:val="20"/>
         </w:rPr>
       </w:pPr>
-    </w:p>
-    <w:p>
-      <w:pPr>
-        <w:jc w:val="both"/>
+      <w:r>
         <w:rPr>
           <w:rFonts w:ascii="Open Sans" w:eastAsia="Times New Roman" w:hAnsi="Open Sans" w:cs="Open Sans"/>
           <w:b/>
@@ -1902,19 +1942,6 @@
           <w:sz w:val="20"/>
           <w:szCs w:val="20"/>
         </w:rPr>
-      </w:pPr>
-      <w:r>
-        <w:rPr>
-          <w:rFonts w:ascii="Open Sans" w:eastAsia="Times New Roman" w:hAnsi="Open Sans" w:cs="Open Sans"/>
-          <w:b/>
-          <w:bCs/>
-          <w:caps/>
-          <w:noProof/>
-          <w:color w:val="333333"/>
-          <w:sz w:val="20"/>
-          <w:szCs w:val="20"/>
-        </w:rPr>
-        <w:lastRenderedPageBreak/>
         <w:br w:type="page"/>
       </w:r>
     </w:p>
@@ -1936,15 +1963,15 @@
           <w:rFonts w:ascii="Open Sans" w:hAnsi="Open Sans" w:cs="Open Sans"/>
         </w:rPr>
       </w:pPr>
-      <w:bookmarkStart w:id="2" w:name="_Toc437522331"/>
-      <w:bookmarkStart w:id="3" w:name="_Toc351498608"/>
+      <w:bookmarkStart w:id="3" w:name="_Toc437522331"/>
+      <w:bookmarkStart w:id="4" w:name="_Toc351498608"/>
       <w:r>
         <w:rPr>
           <w:rFonts w:ascii="Open Sans" w:hAnsi="Open Sans" w:cs="Open Sans"/>
         </w:rPr>
         <w:t>Introduction</w:t>
       </w:r>
-      <w:bookmarkEnd w:id="2"/>
+      <w:bookmarkEnd w:id="3"/>
     </w:p>
     <w:p>
       <w:pPr>
@@ -2008,7 +2035,7 @@
           <w:rFonts w:ascii="Open Sans" w:hAnsi="Open Sans" w:cs="Open Sans"/>
         </w:rPr>
       </w:pPr>
-      <w:bookmarkStart w:id="4" w:name="_Toc437522332"/>
+      <w:bookmarkStart w:id="5" w:name="_Toc437522332"/>
       <w:r>
         <w:rPr>
           <w:rFonts w:ascii="Open Sans" w:hAnsi="Open Sans" w:cs="Open Sans"/>
@@ -2027,7 +2054,7 @@
         </w:rPr>
         <w:t>tional overview</w:t>
       </w:r>
-      <w:bookmarkEnd w:id="4"/>
+      <w:bookmarkEnd w:id="5"/>
     </w:p>
     <w:p>
       <w:pPr>
@@ -2170,14 +2197,14 @@
           <w:rFonts w:ascii="Open Sans" w:hAnsi="Open Sans" w:cs="Open Sans"/>
         </w:rPr>
       </w:pPr>
-      <w:bookmarkStart w:id="5" w:name="_Toc437522333"/>
+      <w:bookmarkStart w:id="6" w:name="_Toc437522333"/>
       <w:r>
         <w:rPr>
           <w:rFonts w:ascii="Open Sans" w:hAnsi="Open Sans" w:cs="Open Sans"/>
         </w:rPr>
         <w:t>Data loading</w:t>
       </w:r>
-      <w:bookmarkEnd w:id="5"/>
+      <w:bookmarkEnd w:id="6"/>
     </w:p>
     <w:p>
       <w:pPr>
@@ -2351,7 +2378,7 @@
           <w:rFonts w:ascii="Open Sans" w:hAnsi="Open Sans" w:cs="Open Sans"/>
         </w:rPr>
       </w:pPr>
-      <w:bookmarkStart w:id="6" w:name="_Toc437522334"/>
+      <w:bookmarkStart w:id="7" w:name="_Toc437522334"/>
       <w:r>
         <w:rPr>
           <w:rFonts w:ascii="Open Sans" w:hAnsi="Open Sans" w:cs="Open Sans"/>
@@ -2359,7 +2386,7 @@
         <w:lastRenderedPageBreak/>
         <w:t>History correction</w:t>
       </w:r>
-      <w:bookmarkEnd w:id="6"/>
+      <w:bookmarkEnd w:id="7"/>
     </w:p>
     <w:p>
       <w:pPr>
@@ -2410,13 +2437,63 @@
           <w:rFonts w:ascii="Open Sans" w:hAnsi="Open Sans" w:cs="Open Sans"/>
         </w:rPr>
       </w:pPr>
+      <w:proofErr w:type="spellStart"/>
       <w:r>
         <w:rPr>
           <w:rFonts w:ascii="Open Sans" w:hAnsi="Open Sans" w:cs="Open Sans"/>
           <w:lang w:val="fr-BE"/>
         </w:rPr>
-        <w:t>Exceptional demands, aka outliers</w:t>
-      </w:r>
+        <w:t>Exceptional</w:t>
+      </w:r>
+      <w:proofErr w:type="spellEnd"/>
+      <w:r>
+        <w:rPr>
+          <w:rFonts w:ascii="Open Sans" w:hAnsi="Open Sans" w:cs="Open Sans"/>
+          <w:lang w:val="fr-BE"/>
+        </w:rPr>
+        <w:t xml:space="preserve"> </w:t>
+      </w:r>
+      <w:proofErr w:type="spellStart"/>
+      <w:r>
+        <w:rPr>
+          <w:rFonts w:ascii="Open Sans" w:hAnsi="Open Sans" w:cs="Open Sans"/>
+          <w:lang w:val="fr-BE"/>
+        </w:rPr>
+        <w:t>demands</w:t>
+      </w:r>
+      <w:proofErr w:type="spellEnd"/>
+      <w:r>
+        <w:rPr>
+          <w:rFonts w:ascii="Open Sans" w:hAnsi="Open Sans" w:cs="Open Sans"/>
+          <w:lang w:val="fr-BE"/>
+        </w:rPr>
+        <w:t xml:space="preserve">, </w:t>
+      </w:r>
+      <w:proofErr w:type="spellStart"/>
+      <w:r>
+        <w:rPr>
+          <w:rFonts w:ascii="Open Sans" w:hAnsi="Open Sans" w:cs="Open Sans"/>
+          <w:lang w:val="fr-BE"/>
+        </w:rPr>
+        <w:t>aka</w:t>
+      </w:r>
+      <w:proofErr w:type="spellEnd"/>
+      <w:r>
+        <w:rPr>
+          <w:rFonts w:ascii="Open Sans" w:hAnsi="Open Sans" w:cs="Open Sans"/>
+          <w:lang w:val="fr-BE"/>
+        </w:rPr>
+        <w:t xml:space="preserve"> </w:t>
+      </w:r>
+      <w:proofErr w:type="spellStart"/>
+      <w:r>
+        <w:rPr>
+          <w:rFonts w:ascii="Open Sans" w:hAnsi="Open Sans" w:cs="Open Sans"/>
+          <w:lang w:val="fr-BE"/>
+        </w:rPr>
+        <w:t>outliers</w:t>
+      </w:r>
+      <w:proofErr w:type="spellEnd"/>
     </w:p>
     <w:p>
       <w:pPr>
@@ -2433,7 +2510,23 @@
           <w:rFonts w:ascii="Open Sans" w:hAnsi="Open Sans" w:cs="Open Sans"/>
           <w:lang w:val="fr-BE"/>
         </w:rPr>
-        <w:t>Product revisions, sku1 -&gt; sku2 -&gt; sku3</w:t>
+        <w:t xml:space="preserve">Product </w:t>
+      </w:r>
+      <w:proofErr w:type="spellStart"/>
+      <w:r>
+        <w:rPr>
+          <w:rFonts w:ascii="Open Sans" w:hAnsi="Open Sans" w:cs="Open Sans"/>
+          <w:lang w:val="fr-BE"/>
+        </w:rPr>
+        <w:t>revisions</w:t>
+      </w:r>
+      <w:proofErr w:type="spellEnd"/>
+      <w:r>
+        <w:rPr>
+          <w:rFonts w:ascii="Open Sans" w:hAnsi="Open Sans" w:cs="Open Sans"/>
+          <w:lang w:val="fr-BE"/>
+        </w:rPr>
+        <w:t>, sku1 -&gt; sku2 -&gt; sku3</w:t>
       </w:r>
     </w:p>
     <w:p>
@@ -2495,14 +2588,14 @@
           <w:rFonts w:ascii="Open Sans" w:hAnsi="Open Sans" w:cs="Open Sans"/>
         </w:rPr>
       </w:pPr>
-      <w:bookmarkStart w:id="7" w:name="_Toc437522335"/>
+      <w:bookmarkStart w:id="8" w:name="_Toc437522335"/>
       <w:r>
         <w:rPr>
           <w:rFonts w:ascii="Open Sans" w:hAnsi="Open Sans" w:cs="Open Sans"/>
         </w:rPr>
         <w:t>Baseline forecast generation</w:t>
       </w:r>
-      <w:bookmarkEnd w:id="7"/>
+      <w:bookmarkEnd w:id="8"/>
     </w:p>
     <w:p>
       <w:pPr>
@@ -2605,7 +2698,20 @@
           <w:rFonts w:ascii="Open Sans" w:hAnsi="Open Sans" w:cs="Open Sans"/>
         </w:rPr>
         <w:br/>
-        <w:t>This methods uses the average of the last N buckets as the forecast for each future period.</w:t>
+      </w:r>
+      <w:proofErr w:type="gramStart"/>
+      <w:r>
+        <w:rPr>
+          <w:rFonts w:ascii="Open Sans" w:hAnsi="Open Sans" w:cs="Open Sans"/>
+        </w:rPr>
+        <w:t>This</w:t>
+      </w:r>
+      <w:proofErr w:type="gramEnd"/>
+      <w:r>
+        <w:rPr>
+          <w:rFonts w:ascii="Open Sans" w:hAnsi="Open Sans" w:cs="Open Sans"/>
+        </w:rPr>
+        <w:t xml:space="preserve"> methods uses the average of the last N buckets as the forecast for each future period.</w:t>
       </w:r>
       <w:r>
         <w:rPr>
@@ -2830,11 +2936,19 @@
         </w:rPr>
         <w:br/>
       </w:r>
-      <w:r>
-        <w:rPr>
-          <w:rFonts w:ascii="Open Sans" w:hAnsi="Open Sans" w:cs="Open Sans"/>
-        </w:rPr>
-        <w:t>This method is similar to the previous one, but also computes a trending component.</w:t>
+      <w:proofErr w:type="gramStart"/>
+      <w:r>
+        <w:rPr>
+          <w:rFonts w:ascii="Open Sans" w:hAnsi="Open Sans" w:cs="Open Sans"/>
+        </w:rPr>
+        <w:t>This</w:t>
+      </w:r>
+      <w:proofErr w:type="gramEnd"/>
+      <w:r>
+        <w:rPr>
+          <w:rFonts w:ascii="Open Sans" w:hAnsi="Open Sans" w:cs="Open Sans"/>
+        </w:rPr>
+        <w:t xml:space="preserve"> method is similar to the previous one, but also computes a trending component.</w:t>
       </w:r>
       <w:r>
         <w:rPr>
@@ -2847,7 +2961,21 @@
         <w:rPr>
           <w:rFonts w:ascii="Open Sans" w:hAnsi="Open Sans" w:cs="Open Sans"/>
         </w:rPr>
-        <w:t>The algorithm will automatically tune the constant α and trend β parameters of this forecasting method  to minimize the forecast error.</w:t>
+        <w:t xml:space="preserve">The algorithm will automatically tune the constant α and trend β parameters of this forecasting </w:t>
+      </w:r>
+      <w:proofErr w:type="gramStart"/>
+      <w:r>
+        <w:rPr>
+          <w:rFonts w:ascii="Open Sans" w:hAnsi="Open Sans" w:cs="Open Sans"/>
+        </w:rPr>
+        <w:t>method  to</w:t>
+      </w:r>
+      <w:proofErr w:type="gramEnd"/>
+      <w:r>
+        <w:rPr>
+          <w:rFonts w:ascii="Open Sans" w:hAnsi="Open Sans" w:cs="Open Sans"/>
+        </w:rPr>
+        <w:t xml:space="preserve"> minimize the forecast error.</w:t>
       </w:r>
     </w:p>
     <w:p>
@@ -2973,6 +3101,7 @@
           <w:b/>
         </w:rPr>
       </w:pPr>
+      <w:proofErr w:type="spellStart"/>
       <w:r>
         <w:rPr>
           <w:rFonts w:ascii="Open Sans" w:hAnsi="Open Sans" w:cs="Open Sans"/>
@@ -2985,13 +3114,21 @@
           <w:rFonts w:ascii="Open Sans" w:hAnsi="Open Sans" w:cs="Open Sans"/>
           <w:b/>
         </w:rPr>
-        <w:t>’s method</w:t>
-      </w:r>
+        <w:t>’s</w:t>
+      </w:r>
+      <w:proofErr w:type="spellEnd"/>
       <w:r>
         <w:rPr>
           <w:rFonts w:ascii="Open Sans" w:hAnsi="Open Sans" w:cs="Open Sans"/>
           <w:b/>
         </w:rPr>
+        <w:t xml:space="preserve"> method</w:t>
+      </w:r>
+      <w:r>
+        <w:rPr>
+          <w:rFonts w:ascii="Open Sans" w:hAnsi="Open Sans" w:cs="Open Sans"/>
+          <w:b/>
+        </w:rPr>
         <w:t xml:space="preserve"> – intermittent demand</w:t>
       </w:r>
       <w:r>
@@ -3001,11 +3138,33 @@
         </w:rPr>
         <w:br/>
       </w:r>
-      <w:r>
-        <w:rPr>
-          <w:rFonts w:ascii="Open Sans" w:hAnsi="Open Sans" w:cs="Open Sans"/>
-        </w:rPr>
-        <w:t>Croston’s forecast method will be used by frePPLe when the intermittence (ie the percentage of time buckets without demand) exceeds the configured threshold. The other methods, except from moving average, are then excluded.</w:t>
+      <w:proofErr w:type="spellStart"/>
+      <w:r>
+        <w:rPr>
+          <w:rFonts w:ascii="Open Sans" w:hAnsi="Open Sans" w:cs="Open Sans"/>
+        </w:rPr>
+        <w:t>Croston’s</w:t>
+      </w:r>
+      <w:proofErr w:type="spellEnd"/>
+      <w:r>
+        <w:rPr>
+          <w:rFonts w:ascii="Open Sans" w:hAnsi="Open Sans" w:cs="Open Sans"/>
+        </w:rPr>
+        <w:t xml:space="preserve"> forecast method will be used by frePPLe when the intermittence (</w:t>
+      </w:r>
+      <w:proofErr w:type="spellStart"/>
+      <w:r>
+        <w:rPr>
+          <w:rFonts w:ascii="Open Sans" w:hAnsi="Open Sans" w:cs="Open Sans"/>
+        </w:rPr>
+        <w:t>ie</w:t>
+      </w:r>
+      <w:proofErr w:type="spellEnd"/>
+      <w:r>
+        <w:rPr>
+          <w:rFonts w:ascii="Open Sans" w:hAnsi="Open Sans" w:cs="Open Sans"/>
+        </w:rPr>
+        <w:t xml:space="preserve"> the percentage of time buckets without demand) exceeds the configured threshold. The other methods, except from moving average, are then excluded.</w:t>
       </w:r>
       <w:r>
         <w:rPr>
@@ -3100,14 +3259,14 @@
           <w:rFonts w:ascii="Open Sans" w:hAnsi="Open Sans" w:cs="Open Sans"/>
         </w:rPr>
       </w:pPr>
-      <w:bookmarkStart w:id="8" w:name="_Toc437522336"/>
+      <w:bookmarkStart w:id="9" w:name="_Toc437522336"/>
       <w:r>
         <w:rPr>
           <w:rFonts w:ascii="Open Sans" w:hAnsi="Open Sans" w:cs="Open Sans"/>
         </w:rPr>
         <w:t>Forecast review</w:t>
       </w:r>
-      <w:bookmarkEnd w:id="8"/>
+      <w:bookmarkEnd w:id="9"/>
     </w:p>
     <w:p>
       <w:pPr>
@@ -3235,14 +3394,14 @@
           <w:rFonts w:ascii="Open Sans" w:hAnsi="Open Sans" w:cs="Open Sans"/>
         </w:rPr>
       </w:pPr>
-      <w:bookmarkStart w:id="9" w:name="_Toc437522337"/>
+      <w:bookmarkStart w:id="10" w:name="_Toc437522337"/>
       <w:r>
         <w:rPr>
           <w:rFonts w:ascii="Open Sans" w:hAnsi="Open Sans" w:cs="Open Sans"/>
         </w:rPr>
         <w:t>Forecast profiling</w:t>
       </w:r>
-      <w:bookmarkEnd w:id="9"/>
+      <w:bookmarkEnd w:id="10"/>
     </w:p>
     <w:p>
       <w:pPr>
@@ -3339,14 +3498,14 @@
           <w:rFonts w:ascii="Open Sans" w:hAnsi="Open Sans" w:cs="Open Sans"/>
         </w:rPr>
       </w:pPr>
-      <w:bookmarkStart w:id="10" w:name="_Toc437522338"/>
+      <w:bookmarkStart w:id="11" w:name="_Toc437522338"/>
       <w:r>
         <w:rPr>
           <w:rFonts w:ascii="Open Sans" w:hAnsi="Open Sans" w:cs="Open Sans"/>
         </w:rPr>
         <w:t>Forecast consumption</w:t>
       </w:r>
-      <w:bookmarkEnd w:id="10"/>
+      <w:bookmarkEnd w:id="11"/>
       <w:r>
         <w:rPr>
           <w:rFonts w:ascii="Open Sans" w:hAnsi="Open Sans" w:cs="Open Sans"/>
@@ -3397,7 +3556,21 @@
         <w:rPr>
           <w:rFonts w:ascii="Open Sans" w:hAnsi="Open Sans" w:cs="Open Sans"/>
         </w:rPr>
-        <w:t xml:space="preserve"> generated by this process is used as an extra demand stream by frePPLe’s planning algorithm.</w:t>
+        <w:t xml:space="preserve"> generated by this process is used as an extra demand stream by </w:t>
+      </w:r>
+      <w:proofErr w:type="spellStart"/>
+      <w:r>
+        <w:rPr>
+          <w:rFonts w:ascii="Open Sans" w:hAnsi="Open Sans" w:cs="Open Sans"/>
+        </w:rPr>
+        <w:t>frePPLe’s</w:t>
+      </w:r>
+      <w:proofErr w:type="spellEnd"/>
+      <w:r>
+        <w:rPr>
+          <w:rFonts w:ascii="Open Sans" w:hAnsi="Open Sans" w:cs="Open Sans"/>
+        </w:rPr>
+        <w:t xml:space="preserve"> planning algorithm.</w:t>
       </w:r>
       <w:r>
         <w:rPr>
@@ -3583,11 +3756,19 @@
           <w:rFonts w:ascii="Open Sans" w:hAnsi="Open Sans" w:cs="Open Sans"/>
         </w:rPr>
       </w:pPr>
-      <w:r>
-        <w:rPr>
-          <w:rFonts w:ascii="Open Sans" w:hAnsi="Open Sans" w:cs="Open Sans"/>
-        </w:rPr>
-        <w:t xml:space="preserve">FrePPLe’s netting algorithm can search previous </w:t>
+      <w:proofErr w:type="spellStart"/>
+      <w:r>
+        <w:rPr>
+          <w:rFonts w:ascii="Open Sans" w:hAnsi="Open Sans" w:cs="Open Sans"/>
+        </w:rPr>
+        <w:t>FrePPLe’s</w:t>
+      </w:r>
+      <w:proofErr w:type="spellEnd"/>
+      <w:r>
+        <w:rPr>
+          <w:rFonts w:ascii="Open Sans" w:hAnsi="Open Sans" w:cs="Open Sans"/>
+        </w:rPr>
+        <w:t xml:space="preserve"> netting algorithm can search previous </w:t>
       </w:r>
       <w:r>
         <w:rPr>
@@ -3632,14 +3813,14 @@
           <w:rFonts w:ascii="Open Sans" w:hAnsi="Open Sans" w:cs="Open Sans"/>
         </w:rPr>
       </w:pPr>
-      <w:bookmarkStart w:id="11" w:name="_Toc437522339"/>
+      <w:bookmarkStart w:id="12" w:name="_Toc437522339"/>
       <w:r>
         <w:rPr>
           <w:rFonts w:ascii="Open Sans" w:hAnsi="Open Sans" w:cs="Open Sans"/>
         </w:rPr>
         <w:t>User guide</w:t>
       </w:r>
-      <w:bookmarkEnd w:id="11"/>
+      <w:bookmarkEnd w:id="12"/>
     </w:p>
     <w:p>
       <w:pPr>
@@ -3897,11 +4078,19 @@
         </w:rPr>
         <w:br/>
       </w:r>
-      <w:r>
-        <w:rPr>
-          <w:rFonts w:ascii="Open Sans" w:hAnsi="Open Sans" w:cs="Open Sans"/>
-        </w:rPr>
-        <w:t>This is a read-only row that is computed as the quantity available in the demand table</w:t>
+      <w:proofErr w:type="gramStart"/>
+      <w:r>
+        <w:rPr>
+          <w:rFonts w:ascii="Open Sans" w:hAnsi="Open Sans" w:cs="Open Sans"/>
+        </w:rPr>
+        <w:t>This</w:t>
+      </w:r>
+      <w:proofErr w:type="gramEnd"/>
+      <w:r>
+        <w:rPr>
+          <w:rFonts w:ascii="Open Sans" w:hAnsi="Open Sans" w:cs="Open Sans"/>
+        </w:rPr>
+        <w:t xml:space="preserve"> is a read-only row that is computed as the quantity available in the demand table</w:t>
       </w:r>
       <w:r>
         <w:rPr>
@@ -3936,11 +4125,19 @@
         </w:rPr>
         <w:br/>
       </w:r>
-      <w:r>
-        <w:rPr>
-          <w:rFonts w:ascii="Open Sans" w:hAnsi="Open Sans" w:cs="Open Sans"/>
-        </w:rPr>
-        <w:t>This is a read-only row that is computed from the data available in the demand table.</w:t>
+      <w:proofErr w:type="gramStart"/>
+      <w:r>
+        <w:rPr>
+          <w:rFonts w:ascii="Open Sans" w:hAnsi="Open Sans" w:cs="Open Sans"/>
+        </w:rPr>
+        <w:t>This</w:t>
+      </w:r>
+      <w:proofErr w:type="gramEnd"/>
+      <w:r>
+        <w:rPr>
+          <w:rFonts w:ascii="Open Sans" w:hAnsi="Open Sans" w:cs="Open Sans"/>
+        </w:rPr>
+        <w:t xml:space="preserve"> is a read-only row that is computed from the data available in the demand table.</w:t>
       </w:r>
     </w:p>
     <w:p>
@@ -4434,7 +4631,7 @@
           <w:rFonts w:ascii="Open Sans" w:hAnsi="Open Sans" w:cs="Open Sans"/>
         </w:rPr>
       </w:pPr>
-      <w:bookmarkStart w:id="12" w:name="_Toc437522340"/>
+      <w:bookmarkStart w:id="13" w:name="_Toc437522340"/>
       <w:r>
         <w:rPr>
           <w:rFonts w:ascii="Open Sans" w:hAnsi="Open Sans" w:cs="Open Sans"/>
@@ -4447,7 +4644,7 @@
         </w:rPr>
         <w:t xml:space="preserve"> and configuration</w:t>
       </w:r>
-      <w:bookmarkEnd w:id="12"/>
+      <w:bookmarkEnd w:id="13"/>
     </w:p>
     <w:p>
       <w:pPr>
@@ -4467,14 +4664,14 @@
           <w:rFonts w:ascii="Open Sans" w:hAnsi="Open Sans" w:cs="Open Sans"/>
         </w:rPr>
       </w:pPr>
-      <w:bookmarkStart w:id="13" w:name="_Toc437522341"/>
+      <w:bookmarkStart w:id="14" w:name="_Toc437522341"/>
       <w:r>
         <w:rPr>
           <w:rFonts w:ascii="Open Sans" w:hAnsi="Open Sans" w:cs="Open Sans"/>
         </w:rPr>
         <w:t>Input table Forecast</w:t>
       </w:r>
-      <w:bookmarkEnd w:id="13"/>
+      <w:bookmarkEnd w:id="14"/>
     </w:p>
     <w:p>
       <w:pPr>
@@ -4513,14 +4710,22 @@
           <w:rFonts w:ascii="Open Sans" w:hAnsi="Open Sans" w:cs="Open Sans"/>
         </w:rPr>
       </w:pPr>
-      <w:bookmarkStart w:id="14" w:name="_Toc437522342"/>
-      <w:r>
-        <w:rPr>
-          <w:rFonts w:ascii="Open Sans" w:hAnsi="Open Sans" w:cs="Open Sans"/>
-        </w:rPr>
-        <w:t>Input table ForecastDemand</w:t>
-      </w:r>
-      <w:bookmarkEnd w:id="14"/>
+      <w:bookmarkStart w:id="15" w:name="_Toc437522342"/>
+      <w:r>
+        <w:rPr>
+          <w:rFonts w:ascii="Open Sans" w:hAnsi="Open Sans" w:cs="Open Sans"/>
+        </w:rPr>
+        <w:t xml:space="preserve">Input table </w:t>
+      </w:r>
+      <w:proofErr w:type="spellStart"/>
+      <w:r>
+        <w:rPr>
+          <w:rFonts w:ascii="Open Sans" w:hAnsi="Open Sans" w:cs="Open Sans"/>
+        </w:rPr>
+        <w:t>ForecastDemand</w:t>
+      </w:r>
+      <w:bookmarkEnd w:id="15"/>
+      <w:proofErr w:type="spellEnd"/>
     </w:p>
     <w:p>
       <w:pPr>
@@ -4533,7 +4738,21 @@
           <w:rFonts w:ascii="Open Sans" w:hAnsi="Open Sans" w:cs="Open Sans"/>
         </w:rPr>
         <w:br/>
-        <w:t xml:space="preserve">This table is used for customers uploading forecast values that have been externally generated. Data loaded in this table will be merged into the internal frePPLe tables to store the forecast data, and after this merge the forecastdemand table is emptied. </w:t>
+        <w:t xml:space="preserve">This table is used for customers uploading forecast values that have been externally generated. Data loaded in this table will be merged into the internal frePPLe tables to store the forecast data, and after this merge the </w:t>
+      </w:r>
+      <w:proofErr w:type="spellStart"/>
+      <w:r>
+        <w:rPr>
+          <w:rFonts w:ascii="Open Sans" w:hAnsi="Open Sans" w:cs="Open Sans"/>
+        </w:rPr>
+        <w:t>forecastdemand</w:t>
+      </w:r>
+      <w:proofErr w:type="spellEnd"/>
+      <w:r>
+        <w:rPr>
+          <w:rFonts w:ascii="Open Sans" w:hAnsi="Open Sans" w:cs="Open Sans"/>
+        </w:rPr>
+        <w:t xml:space="preserve"> table is emptied. </w:t>
       </w:r>
     </w:p>
     <w:p>
@@ -4560,14 +4779,22 @@
           <w:rFonts w:ascii="Open Sans" w:hAnsi="Open Sans" w:cs="Open Sans"/>
         </w:rPr>
       </w:pPr>
-      <w:bookmarkStart w:id="15" w:name="_Toc437522343"/>
-      <w:r>
-        <w:rPr>
-          <w:rFonts w:ascii="Open Sans" w:hAnsi="Open Sans" w:cs="Open Sans"/>
-        </w:rPr>
-        <w:t>Output table ForecastPlan</w:t>
-      </w:r>
-      <w:bookmarkEnd w:id="15"/>
+      <w:bookmarkStart w:id="16" w:name="_Toc437522343"/>
+      <w:r>
+        <w:rPr>
+          <w:rFonts w:ascii="Open Sans" w:hAnsi="Open Sans" w:cs="Open Sans"/>
+        </w:rPr>
+        <w:t xml:space="preserve">Output table </w:t>
+      </w:r>
+      <w:proofErr w:type="spellStart"/>
+      <w:r>
+        <w:rPr>
+          <w:rFonts w:ascii="Open Sans" w:hAnsi="Open Sans" w:cs="Open Sans"/>
+        </w:rPr>
+        <w:t>ForecastPlan</w:t>
+      </w:r>
+      <w:bookmarkEnd w:id="16"/>
+      <w:proofErr w:type="spellEnd"/>
     </w:p>
     <w:p>
       <w:pPr>
@@ -4594,7 +4821,7 @@
           <w:rFonts w:ascii="Open Sans" w:hAnsi="Open Sans" w:cs="Open Sans"/>
         </w:rPr>
       </w:pPr>
-      <w:bookmarkStart w:id="16" w:name="_Toc437522344"/>
+      <w:bookmarkStart w:id="17" w:name="_Toc437522344"/>
       <w:r>
         <w:rPr>
           <w:rFonts w:ascii="Open Sans" w:hAnsi="Open Sans" w:cs="Open Sans"/>
@@ -4607,7 +4834,7 @@
         </w:rPr>
         <w:t>arameters</w:t>
       </w:r>
-      <w:bookmarkEnd w:id="16"/>
+      <w:bookmarkEnd w:id="17"/>
       <w:r>
         <w:rPr>
           <w:rFonts w:ascii="Open Sans" w:hAnsi="Open Sans" w:cs="Open Sans"/>
@@ -4674,12 +4901,14 @@
                 <w:rFonts w:ascii="Open Sans" w:hAnsi="Open Sans" w:cs="Open Sans"/>
               </w:rPr>
             </w:pPr>
+            <w:proofErr w:type="spellStart"/>
             <w:r>
               <w:rPr>
                 <w:rFonts w:ascii="Open Sans" w:hAnsi="Open Sans" w:cs="Open Sans"/>
               </w:rPr>
               <w:t>Net_CustomerThenItemHierarchy</w:t>
             </w:r>
+            <w:proofErr w:type="spellEnd"/>
           </w:p>
         </w:tc>
         <w:tc>
@@ -4773,6 +5002,7 @@
                 <w:rFonts w:ascii="Open Sans" w:hAnsi="Open Sans" w:cs="Open Sans"/>
               </w:rPr>
             </w:pPr>
+            <w:proofErr w:type="spellStart"/>
             <w:r>
               <w:rPr>
                 <w:rFonts w:ascii="Open Sans" w:hAnsi="Open Sans" w:cs="Open Sans"/>
@@ -4780,6 +5010,7 @@
               <w:lastRenderedPageBreak/>
               <w:t>Net_MatchUsingDeliveryOperation</w:t>
             </w:r>
+            <w:proofErr w:type="spellEnd"/>
           </w:p>
         </w:tc>
         <w:tc>
@@ -4866,12 +5097,14 @@
                 <w:rFonts w:ascii="Open Sans" w:hAnsi="Open Sans" w:cs="Open Sans"/>
               </w:rPr>
             </w:pPr>
+            <w:proofErr w:type="spellStart"/>
             <w:r>
               <w:rPr>
                 <w:rFonts w:ascii="Open Sans" w:hAnsi="Open Sans" w:cs="Open Sans"/>
               </w:rPr>
               <w:t>Net_NetEarly</w:t>
             </w:r>
+            <w:proofErr w:type="spellEnd"/>
           </w:p>
         </w:tc>
         <w:tc>
@@ -4958,12 +5191,14 @@
                 <w:rFonts w:ascii="Open Sans" w:hAnsi="Open Sans" w:cs="Open Sans"/>
               </w:rPr>
             </w:pPr>
+            <w:proofErr w:type="spellStart"/>
             <w:r>
               <w:rPr>
                 <w:rFonts w:ascii="Open Sans" w:hAnsi="Open Sans" w:cs="Open Sans"/>
               </w:rPr>
               <w:t>Net_NetLate</w:t>
             </w:r>
+            <w:proofErr w:type="spellEnd"/>
           </w:p>
         </w:tc>
         <w:tc>
@@ -5217,12 +5452,14 @@
                 <w:rFonts w:ascii="Open Sans" w:hAnsi="Open Sans" w:cs="Open Sans"/>
               </w:rPr>
             </w:pPr>
+            <w:proofErr w:type="spellStart"/>
             <w:r>
               <w:rPr>
                 <w:rFonts w:ascii="Open Sans" w:hAnsi="Open Sans" w:cs="Open Sans"/>
               </w:rPr>
               <w:t>SingleExponential_initialAlfa</w:t>
             </w:r>
+            <w:proofErr w:type="spellEnd"/>
           </w:p>
         </w:tc>
         <w:tc>
@@ -5332,12 +5569,14 @@
                 <w:rFonts w:ascii="Open Sans" w:hAnsi="Open Sans" w:cs="Open Sans"/>
               </w:rPr>
             </w:pPr>
+            <w:proofErr w:type="spellStart"/>
             <w:r>
               <w:rPr>
                 <w:rFonts w:ascii="Open Sans" w:hAnsi="Open Sans" w:cs="Open Sans"/>
               </w:rPr>
               <w:t>SingleExponential_maxAlfa</w:t>
             </w:r>
+            <w:proofErr w:type="spellEnd"/>
           </w:p>
         </w:tc>
         <w:tc>
@@ -5447,12 +5686,14 @@
                 <w:rFonts w:ascii="Open Sans" w:hAnsi="Open Sans" w:cs="Open Sans"/>
               </w:rPr>
             </w:pPr>
+            <w:proofErr w:type="spellStart"/>
             <w:r>
               <w:rPr>
                 <w:rFonts w:ascii="Open Sans" w:hAnsi="Open Sans" w:cs="Open Sans"/>
               </w:rPr>
               <w:t>SingleExponential_minAlfa</w:t>
             </w:r>
+            <w:proofErr w:type="spellEnd"/>
           </w:p>
         </w:tc>
         <w:tc>
@@ -5731,12 +5972,14 @@
                 <w:rFonts w:ascii="Open Sans" w:hAnsi="Open Sans" w:cs="Open Sans"/>
               </w:rPr>
             </w:pPr>
+            <w:proofErr w:type="spellStart"/>
             <w:r>
               <w:rPr>
                 <w:rFonts w:ascii="Open Sans" w:hAnsi="Open Sans" w:cs="Open Sans"/>
               </w:rPr>
               <w:t>MovingAverage_order</w:t>
             </w:r>
+            <w:proofErr w:type="spellEnd"/>
           </w:p>
         </w:tc>
         <w:tc>
@@ -5830,8 +6073,17 @@
           <w:rFonts w:ascii="Open Sans" w:hAnsi="Open Sans" w:cs="Open Sans"/>
           <w:b/>
         </w:rPr>
-        <w:t>Intermittent demand – Croston</w:t>
-      </w:r>
+        <w:t xml:space="preserve">Intermittent demand – </w:t>
+      </w:r>
+      <w:proofErr w:type="spellStart"/>
+      <w:r>
+        <w:rPr>
+          <w:rFonts w:ascii="Open Sans" w:hAnsi="Open Sans" w:cs="Open Sans"/>
+          <w:b/>
+        </w:rPr>
+        <w:t>Croston</w:t>
+      </w:r>
+      <w:proofErr w:type="spellEnd"/>
     </w:p>
     <w:p>
       <w:pPr>
@@ -6001,12 +6253,14 @@
                 <w:rFonts w:ascii="Open Sans" w:hAnsi="Open Sans" w:cs="Open Sans"/>
               </w:rPr>
             </w:pPr>
+            <w:proofErr w:type="spellStart"/>
             <w:r>
               <w:rPr>
                 <w:rFonts w:ascii="Open Sans" w:hAnsi="Open Sans" w:cs="Open Sans"/>
               </w:rPr>
               <w:t>Croston_initialAlfa</w:t>
             </w:r>
+            <w:proofErr w:type="spellEnd"/>
           </w:p>
         </w:tc>
         <w:tc>
@@ -6063,7 +6317,21 @@
               <w:rPr>
                 <w:rFonts w:ascii="Open Sans" w:hAnsi="Open Sans" w:cs="Open Sans"/>
               </w:rPr>
-              <w:t>Initial parameter for the Croston forecast method.</w:t>
+              <w:t xml:space="preserve">Initial parameter for the </w:t>
+            </w:r>
+            <w:proofErr w:type="spellStart"/>
+            <w:r>
+              <w:rPr>
+                <w:rFonts w:ascii="Open Sans" w:hAnsi="Open Sans" w:cs="Open Sans"/>
+              </w:rPr>
+              <w:t>Croston</w:t>
+            </w:r>
+            <w:proofErr w:type="spellEnd"/>
+            <w:r>
+              <w:rPr>
+                <w:rFonts w:ascii="Open Sans" w:hAnsi="Open Sans" w:cs="Open Sans"/>
+              </w:rPr>
+              <w:t xml:space="preserve"> forecast method.</w:t>
             </w:r>
           </w:p>
         </w:tc>
@@ -6116,12 +6384,14 @@
                 <w:rFonts w:ascii="Open Sans" w:hAnsi="Open Sans" w:cs="Open Sans"/>
               </w:rPr>
             </w:pPr>
+            <w:proofErr w:type="spellStart"/>
             <w:r>
               <w:rPr>
                 <w:rFonts w:ascii="Open Sans" w:hAnsi="Open Sans" w:cs="Open Sans"/>
               </w:rPr>
               <w:t>Croston_maxAlfa</w:t>
             </w:r>
+            <w:proofErr w:type="spellEnd"/>
           </w:p>
         </w:tc>
         <w:tc>
@@ -6178,7 +6448,21 @@
               <w:rPr>
                 <w:rFonts w:ascii="Open Sans" w:hAnsi="Open Sans" w:cs="Open Sans"/>
               </w:rPr>
-              <w:t>Maximum parameter for the Croston forecast method.</w:t>
+              <w:t xml:space="preserve">Maximum parameter for the </w:t>
+            </w:r>
+            <w:proofErr w:type="spellStart"/>
+            <w:r>
+              <w:rPr>
+                <w:rFonts w:ascii="Open Sans" w:hAnsi="Open Sans" w:cs="Open Sans"/>
+              </w:rPr>
+              <w:t>Croston</w:t>
+            </w:r>
+            <w:proofErr w:type="spellEnd"/>
+            <w:r>
+              <w:rPr>
+                <w:rFonts w:ascii="Open Sans" w:hAnsi="Open Sans" w:cs="Open Sans"/>
+              </w:rPr>
+              <w:t xml:space="preserve"> forecast method.</w:t>
             </w:r>
           </w:p>
         </w:tc>
@@ -6231,12 +6515,14 @@
                 <w:rFonts w:ascii="Open Sans" w:hAnsi="Open Sans" w:cs="Open Sans"/>
               </w:rPr>
             </w:pPr>
+            <w:proofErr w:type="spellStart"/>
             <w:r>
               <w:rPr>
                 <w:rFonts w:ascii="Open Sans" w:hAnsi="Open Sans" w:cs="Open Sans"/>
               </w:rPr>
               <w:t>Croston_minAlfa</w:t>
             </w:r>
+            <w:proofErr w:type="spellEnd"/>
           </w:p>
         </w:tc>
         <w:tc>
@@ -6293,7 +6579,21 @@
               <w:rPr>
                 <w:rFonts w:ascii="Open Sans" w:hAnsi="Open Sans" w:cs="Open Sans"/>
               </w:rPr>
-              <w:t>Minimum parameter for the Croston forecast method.</w:t>
+              <w:t xml:space="preserve">Minimum parameter for the </w:t>
+            </w:r>
+            <w:proofErr w:type="spellStart"/>
+            <w:r>
+              <w:rPr>
+                <w:rFonts w:ascii="Open Sans" w:hAnsi="Open Sans" w:cs="Open Sans"/>
+              </w:rPr>
+              <w:t>Croston</w:t>
+            </w:r>
+            <w:proofErr w:type="spellEnd"/>
+            <w:r>
+              <w:rPr>
+                <w:rFonts w:ascii="Open Sans" w:hAnsi="Open Sans" w:cs="Open Sans"/>
+              </w:rPr>
+              <w:t xml:space="preserve"> forecast method.</w:t>
             </w:r>
           </w:p>
         </w:tc>
@@ -6348,12 +6648,14 @@
                 <w:rFonts w:ascii="Open Sans" w:hAnsi="Open Sans" w:cs="Open Sans"/>
               </w:rPr>
             </w:pPr>
+            <w:proofErr w:type="spellStart"/>
             <w:r>
               <w:rPr>
                 <w:rFonts w:ascii="Open Sans" w:hAnsi="Open Sans" w:cs="Open Sans"/>
               </w:rPr>
               <w:t>Croston_minIntermittence</w:t>
             </w:r>
+            <w:proofErr w:type="spellEnd"/>
           </w:p>
         </w:tc>
         <w:tc>
@@ -6410,7 +6712,21 @@
               <w:rPr>
                 <w:rFonts w:ascii="Open Sans" w:hAnsi="Open Sans" w:cs="Open Sans"/>
               </w:rPr>
-              <w:t>Minimum intermittence (defined as the percentage of zero demand buckets) before the Croston method is applied.</w:t>
+              <w:t xml:space="preserve">Minimum intermittence (defined as the percentage of zero demand buckets) before the </w:t>
+            </w:r>
+            <w:proofErr w:type="spellStart"/>
+            <w:r>
+              <w:rPr>
+                <w:rFonts w:ascii="Open Sans" w:hAnsi="Open Sans" w:cs="Open Sans"/>
+              </w:rPr>
+              <w:t>Croston</w:t>
+            </w:r>
+            <w:proofErr w:type="spellEnd"/>
+            <w:r>
+              <w:rPr>
+                <w:rFonts w:ascii="Open Sans" w:hAnsi="Open Sans" w:cs="Open Sans"/>
+              </w:rPr>
+              <w:t xml:space="preserve"> method is applied.</w:t>
             </w:r>
           </w:p>
         </w:tc>
@@ -6482,7 +6798,7 @@
           </w:tcPr>
           <w:bookmarkEnd w:id="0"/>
           <w:bookmarkEnd w:id="1"/>
-          <w:bookmarkEnd w:id="3"/>
+          <w:bookmarkEnd w:id="4"/>
           <w:p>
             <w:pPr>
               <w:spacing w:after="0" w:line="240" w:lineRule="auto"/>
@@ -6612,12 +6928,14 @@
                 <w:rFonts w:ascii="Open Sans" w:hAnsi="Open Sans" w:cs="Open Sans"/>
               </w:rPr>
             </w:pPr>
+            <w:proofErr w:type="spellStart"/>
             <w:r>
               <w:rPr>
                 <w:rFonts w:ascii="Open Sans" w:hAnsi="Open Sans" w:cs="Open Sans"/>
               </w:rPr>
               <w:t>DoubleExponential_dampenTrend</w:t>
             </w:r>
+            <w:proofErr w:type="spellEnd"/>
           </w:p>
         </w:tc>
         <w:tc>
@@ -6727,12 +7045,14 @@
                 <w:rFonts w:ascii="Open Sans" w:hAnsi="Open Sans" w:cs="Open Sans"/>
               </w:rPr>
             </w:pPr>
+            <w:proofErr w:type="spellStart"/>
             <w:r>
               <w:rPr>
                 <w:rFonts w:ascii="Open Sans" w:hAnsi="Open Sans" w:cs="Open Sans"/>
               </w:rPr>
               <w:t>DoubleExponential_initialAlfa</w:t>
             </w:r>
+            <w:proofErr w:type="spellEnd"/>
           </w:p>
         </w:tc>
         <w:tc>
@@ -6842,12 +7162,14 @@
                 <w:rFonts w:ascii="Open Sans" w:hAnsi="Open Sans" w:cs="Open Sans"/>
               </w:rPr>
             </w:pPr>
+            <w:proofErr w:type="spellStart"/>
             <w:r>
               <w:rPr>
                 <w:rFonts w:ascii="Open Sans" w:hAnsi="Open Sans" w:cs="Open Sans"/>
               </w:rPr>
               <w:t>DoubleExponential_initialGamma</w:t>
             </w:r>
+            <w:proofErr w:type="spellEnd"/>
           </w:p>
         </w:tc>
         <w:tc>
@@ -6957,12 +7279,14 @@
                 <w:rFonts w:ascii="Open Sans" w:hAnsi="Open Sans" w:cs="Open Sans"/>
               </w:rPr>
             </w:pPr>
+            <w:proofErr w:type="spellStart"/>
             <w:r>
               <w:rPr>
                 <w:rFonts w:ascii="Open Sans" w:hAnsi="Open Sans" w:cs="Open Sans"/>
               </w:rPr>
               <w:t>DoubleExponential_maxAlfa</w:t>
             </w:r>
+            <w:proofErr w:type="spellEnd"/>
           </w:p>
         </w:tc>
         <w:tc>
@@ -7072,12 +7396,14 @@
                 <w:rFonts w:ascii="Open Sans" w:hAnsi="Open Sans" w:cs="Open Sans"/>
               </w:rPr>
             </w:pPr>
+            <w:proofErr w:type="spellStart"/>
             <w:r>
               <w:rPr>
                 <w:rFonts w:ascii="Open Sans" w:hAnsi="Open Sans" w:cs="Open Sans"/>
               </w:rPr>
               <w:t>DoubleExponential_maxGamma</w:t>
             </w:r>
+            <w:proofErr w:type="spellEnd"/>
           </w:p>
         </w:tc>
         <w:tc>
@@ -7187,12 +7513,14 @@
                 <w:rFonts w:ascii="Open Sans" w:hAnsi="Open Sans" w:cs="Open Sans"/>
               </w:rPr>
             </w:pPr>
+            <w:proofErr w:type="spellStart"/>
             <w:r>
               <w:rPr>
                 <w:rFonts w:ascii="Open Sans" w:hAnsi="Open Sans" w:cs="Open Sans"/>
               </w:rPr>
               <w:t>DoubleExponential_minAlfa</w:t>
             </w:r>
+            <w:proofErr w:type="spellEnd"/>
           </w:p>
         </w:tc>
         <w:tc>
@@ -7302,12 +7630,14 @@
                 <w:rFonts w:ascii="Open Sans" w:hAnsi="Open Sans" w:cs="Open Sans"/>
               </w:rPr>
             </w:pPr>
+            <w:proofErr w:type="spellStart"/>
             <w:r>
               <w:rPr>
                 <w:rFonts w:ascii="Open Sans" w:hAnsi="Open Sans" w:cs="Open Sans"/>
               </w:rPr>
               <w:t>DoubleExponential_minGamma</w:t>
             </w:r>
+            <w:proofErr w:type="spellEnd"/>
           </w:p>
         </w:tc>
         <w:tc>
@@ -7589,12 +7919,14 @@
                 <w:rFonts w:ascii="Open Sans" w:hAnsi="Open Sans" w:cs="Open Sans"/>
               </w:rPr>
             </w:pPr>
+            <w:proofErr w:type="spellStart"/>
             <w:r>
               <w:rPr>
                 <w:rFonts w:ascii="Open Sans" w:hAnsi="Open Sans" w:cs="Open Sans"/>
               </w:rPr>
               <w:t>Seasonal_dampenTrend</w:t>
             </w:r>
+            <w:proofErr w:type="spellEnd"/>
           </w:p>
         </w:tc>
         <w:tc>
@@ -7704,12 +8036,14 @@
                 <w:rFonts w:ascii="Open Sans" w:hAnsi="Open Sans" w:cs="Open Sans"/>
               </w:rPr>
             </w:pPr>
+            <w:proofErr w:type="spellStart"/>
             <w:r>
               <w:rPr>
                 <w:rFonts w:ascii="Open Sans" w:hAnsi="Open Sans" w:cs="Open Sans"/>
               </w:rPr>
               <w:t>Seasonal_gamma</w:t>
             </w:r>
+            <w:proofErr w:type="spellEnd"/>
           </w:p>
         </w:tc>
         <w:tc>
@@ -7819,12 +8153,14 @@
                 <w:rFonts w:ascii="Open Sans" w:hAnsi="Open Sans" w:cs="Open Sans"/>
               </w:rPr>
             </w:pPr>
+            <w:proofErr w:type="spellStart"/>
             <w:r>
               <w:rPr>
                 <w:rFonts w:ascii="Open Sans" w:hAnsi="Open Sans" w:cs="Open Sans"/>
               </w:rPr>
               <w:t>Seasonal_initialAlfa</w:t>
             </w:r>
+            <w:proofErr w:type="spellEnd"/>
           </w:p>
         </w:tc>
         <w:tc>
@@ -7934,12 +8270,14 @@
                 <w:rFonts w:ascii="Open Sans" w:hAnsi="Open Sans" w:cs="Open Sans"/>
               </w:rPr>
             </w:pPr>
+            <w:proofErr w:type="spellStart"/>
             <w:r>
               <w:rPr>
                 <w:rFonts w:ascii="Open Sans" w:hAnsi="Open Sans" w:cs="Open Sans"/>
               </w:rPr>
               <w:t>Seasonal_initialBeta</w:t>
             </w:r>
+            <w:proofErr w:type="spellEnd"/>
           </w:p>
         </w:tc>
         <w:tc>
@@ -8049,12 +8387,14 @@
                 <w:rFonts w:ascii="Open Sans" w:hAnsi="Open Sans" w:cs="Open Sans"/>
               </w:rPr>
             </w:pPr>
+            <w:proofErr w:type="spellStart"/>
             <w:r>
               <w:rPr>
                 <w:rFonts w:ascii="Open Sans" w:hAnsi="Open Sans" w:cs="Open Sans"/>
               </w:rPr>
               <w:t>Seasonal_maxAlfa</w:t>
             </w:r>
+            <w:proofErr w:type="spellEnd"/>
           </w:p>
         </w:tc>
         <w:tc>
@@ -8164,12 +8504,14 @@
                 <w:rFonts w:ascii="Open Sans" w:hAnsi="Open Sans" w:cs="Open Sans"/>
               </w:rPr>
             </w:pPr>
+            <w:proofErr w:type="spellStart"/>
             <w:r>
               <w:rPr>
                 <w:rFonts w:ascii="Open Sans" w:hAnsi="Open Sans" w:cs="Open Sans"/>
               </w:rPr>
               <w:t>Seasonal_maxBeta</w:t>
             </w:r>
+            <w:proofErr w:type="spellEnd"/>
           </w:p>
         </w:tc>
         <w:tc>
@@ -8279,12 +8621,14 @@
                 <w:rFonts w:ascii="Open Sans" w:hAnsi="Open Sans" w:cs="Open Sans"/>
               </w:rPr>
             </w:pPr>
+            <w:proofErr w:type="spellStart"/>
             <w:r>
               <w:rPr>
                 <w:rFonts w:ascii="Open Sans" w:hAnsi="Open Sans" w:cs="Open Sans"/>
               </w:rPr>
               <w:t>Seasonal_maxPeriod</w:t>
             </w:r>
+            <w:proofErr w:type="spellEnd"/>
           </w:p>
         </w:tc>
         <w:tc>
@@ -8394,12 +8738,14 @@
                 <w:rFonts w:ascii="Open Sans" w:hAnsi="Open Sans" w:cs="Open Sans"/>
               </w:rPr>
             </w:pPr>
+            <w:proofErr w:type="spellStart"/>
             <w:r>
               <w:rPr>
                 <w:rFonts w:ascii="Open Sans" w:hAnsi="Open Sans" w:cs="Open Sans"/>
               </w:rPr>
               <w:t>Seasonal_minAlfa</w:t>
             </w:r>
+            <w:proofErr w:type="spellEnd"/>
           </w:p>
         </w:tc>
         <w:tc>
@@ -8509,12 +8855,14 @@
                 <w:rFonts w:ascii="Open Sans" w:hAnsi="Open Sans" w:cs="Open Sans"/>
               </w:rPr>
             </w:pPr>
+            <w:proofErr w:type="spellStart"/>
             <w:r>
               <w:rPr>
                 <w:rFonts w:ascii="Open Sans" w:hAnsi="Open Sans" w:cs="Open Sans"/>
               </w:rPr>
               <w:t>Seasonal_minBeta</w:t>
             </w:r>
+            <w:proofErr w:type="spellEnd"/>
           </w:p>
         </w:tc>
         <w:tc>
@@ -8624,12 +8972,14 @@
                 <w:rFonts w:ascii="Open Sans" w:hAnsi="Open Sans" w:cs="Open Sans"/>
               </w:rPr>
             </w:pPr>
+            <w:proofErr w:type="spellStart"/>
             <w:r>
               <w:rPr>
                 <w:rFonts w:ascii="Open Sans" w:hAnsi="Open Sans" w:cs="Open Sans"/>
               </w:rPr>
               <w:t>Seasonal_minPeriod</w:t>
             </w:r>
+            <w:proofErr w:type="spellEnd"/>
           </w:p>
         </w:tc>
         <w:tc>
@@ -9097,6 +9447,7 @@
                 <w:rFonts w:ascii="Open Sans" w:hAnsi="Open Sans" w:cs="Open Sans"/>
               </w:rPr>
             </w:pPr>
+            <w:proofErr w:type="spellStart"/>
             <w:r>
               <w:rPr>
                 <w:rFonts w:ascii="Open Sans" w:hAnsi="Open Sans" w:cs="Open Sans"/>
@@ -9104,6 +9455,7 @@
               <w:lastRenderedPageBreak/>
               <w:t>SmapeAlfa</w:t>
             </w:r>
+            <w:proofErr w:type="spellEnd"/>
           </w:p>
         </w:tc>
         <w:tc>
@@ -9160,7 +9512,21 @@
               <w:rPr>
                 <w:rFonts w:ascii="Open Sans" w:hAnsi="Open Sans" w:cs="Open Sans"/>
               </w:rPr>
-              <w:t>Specifies how the sMAPE forecast error is weighted for different time buckets.</w:t>
+              <w:t xml:space="preserve">Specifies how the </w:t>
+            </w:r>
+            <w:proofErr w:type="spellStart"/>
+            <w:r>
+              <w:rPr>
+                <w:rFonts w:ascii="Open Sans" w:hAnsi="Open Sans" w:cs="Open Sans"/>
+              </w:rPr>
+              <w:t>sMAPE</w:t>
+            </w:r>
+            <w:proofErr w:type="spellEnd"/>
+            <w:r>
+              <w:rPr>
+                <w:rFonts w:ascii="Open Sans" w:hAnsi="Open Sans" w:cs="Open Sans"/>
+              </w:rPr>
+              <w:t xml:space="preserve"> forecast error is weighted for different time buckets.</w:t>
             </w:r>
           </w:p>
         </w:tc>
@@ -9192,12 +9558,14 @@
                 <w:rFonts w:ascii="Open Sans" w:hAnsi="Open Sans" w:cs="Open Sans"/>
               </w:rPr>
             </w:pPr>
+            <w:proofErr w:type="spellStart"/>
             <w:r>
               <w:rPr>
                 <w:rFonts w:ascii="Open Sans" w:hAnsi="Open Sans" w:cs="Open Sans"/>
               </w:rPr>
               <w:t>DueAtEndOfBucket</w:t>
             </w:r>
+            <w:proofErr w:type="spellEnd"/>
           </w:p>
         </w:tc>
         <w:tc>
@@ -9286,12 +9654,14 @@
                 <w:rFonts w:ascii="Open Sans" w:hAnsi="Open Sans" w:cs="Open Sans"/>
               </w:rPr>
             </w:pPr>
+            <w:proofErr w:type="spellStart"/>
             <w:r>
               <w:rPr>
                 <w:rFonts w:ascii="Open Sans" w:hAnsi="Open Sans" w:cs="Open Sans"/>
               </w:rPr>
               <w:t>Horizon_future</w:t>
             </w:r>
+            <w:proofErr w:type="spellEnd"/>
           </w:p>
         </w:tc>
         <w:tc>
@@ -9380,12 +9750,14 @@
                 <w:rFonts w:ascii="Open Sans" w:hAnsi="Open Sans" w:cs="Open Sans"/>
               </w:rPr>
             </w:pPr>
+            <w:proofErr w:type="spellStart"/>
             <w:r>
               <w:rPr>
                 <w:rFonts w:ascii="Open Sans" w:hAnsi="Open Sans" w:cs="Open Sans"/>
               </w:rPr>
               <w:t>Horizon_history</w:t>
             </w:r>
+            <w:proofErr w:type="spellEnd"/>
           </w:p>
         </w:tc>
         <w:tc>
@@ -9568,12 +9940,14 @@
                 <w:rFonts w:ascii="Open Sans" w:hAnsi="Open Sans" w:cs="Open Sans"/>
               </w:rPr>
             </w:pPr>
+            <w:proofErr w:type="spellStart"/>
             <w:r>
               <w:rPr>
                 <w:rFonts w:ascii="Open Sans" w:hAnsi="Open Sans" w:cs="Open Sans"/>
               </w:rPr>
               <w:t>loglevel</w:t>
             </w:r>
+            <w:proofErr w:type="spellEnd"/>
           </w:p>
         </w:tc>
         <w:tc>
@@ -9698,12 +10072,14 @@
                 <w:rFonts w:ascii="Open Sans" w:hAnsi="Open Sans" w:cs="Open Sans"/>
               </w:rPr>
             </w:pPr>
+            <w:proofErr w:type="spellStart"/>
             <w:r>
               <w:rPr>
                 <w:rFonts w:ascii="Open Sans" w:hAnsi="Open Sans" w:cs="Open Sans"/>
               </w:rPr>
               <w:t>Outlier_maxDeviation</w:t>
             </w:r>
+            <w:proofErr w:type="spellEnd"/>
           </w:p>
         </w:tc>
         <w:tc>
@@ -9910,7 +10286,7 @@
         <w:rFonts w:ascii="Open Sans" w:hAnsi="Open Sans" w:cs="Open Sans"/>
         <w:noProof/>
       </w:rPr>
-      <w:t>2</w:t>
+      <w:t>4</w:t>
     </w:r>
     <w:r>
       <w:rPr>
@@ -9948,7 +10324,7 @@
         <w:rFonts w:ascii="Open Sans" w:hAnsi="Open Sans" w:cs="Open Sans"/>
         <w:noProof/>
       </w:rPr>
-      <w:t>14</w:t>
+      <w:t>13</w:t>
     </w:r>
     <w:r>
       <w:rPr>
@@ -10112,19 +10488,8 @@
         <w:szCs w:val="44"/>
       </w:rPr>
       <w:tab/>
-      <w:t xml:space="preserve">                </w:t>
+      <w:t xml:space="preserve">                 </w:t>
     </w:r>
-    <w:r>
-      <w:rPr>
-        <w:rFonts w:ascii="Porky's" w:eastAsia="Times New Roman" w:hAnsi="Porky's" w:cs="Times New Roman"/>
-        <w:b/>
-        <w:sz w:val="44"/>
-        <w:szCs w:val="44"/>
-      </w:rPr>
-      <w:t xml:space="preserve"> </w:t>
-    </w:r>
-    <w:bookmarkStart w:id="17" w:name="_GoBack"/>
-    <w:bookmarkEnd w:id="17"/>
     <w:r>
       <w:rPr>
         <w:rFonts w:ascii="Open Sans" w:eastAsia="Times New Roman" w:hAnsi="Open Sans" w:cs="Open Sans"/>
@@ -12538,7 +12903,7 @@
 </file>
 
 <file path=customXml/itemProps1.xml><?xml version="1.0" encoding="utf-8"?>
-<ds:datastoreItem xmlns:ds="http://schemas.openxmlformats.org/officeDocument/2006/customXml" ds:itemID="{FE9BF97E-ECA6-4136-9BA2-AAF689C2D7F2}">
+<ds:datastoreItem xmlns:ds="http://schemas.openxmlformats.org/officeDocument/2006/customXml" ds:itemID="{77438672-1A3F-4E61-B62E-D2BDD309B995}">
   <ds:schemaRefs>
     <ds:schemaRef ds:uri="http://schemas.openxmlformats.org/officeDocument/2006/bibliography"/>
   </ds:schemaRefs>

</xml_diff>

<commit_message>
decay forecast for dying products + updated version number in module documentation
</commit_message>
<xml_diff>
--- a/doc/modules/frePPLe forecasting module.docx
+++ b/doc/modules/frePPLe forecasting module.docx
@@ -154,7 +154,14 @@
           <w:rFonts w:ascii="Open Sans" w:hAnsi="Open Sans" w:cs="Open Sans"/>
           <w:sz w:val="48"/>
         </w:rPr>
-        <w:t>V3.0</w:t>
+        <w:t>V3.</w:t>
+      </w:r>
+      <w:r>
+        <w:rPr>
+          <w:rFonts w:ascii="Open Sans" w:hAnsi="Open Sans" w:cs="Open Sans"/>
+          <w:sz w:val="48"/>
+        </w:rPr>
+        <w:t>1</w:t>
       </w:r>
     </w:p>
     <w:p>
@@ -209,7 +216,7 @@
           <w:sz w:val="16"/>
           <w:szCs w:val="18"/>
         </w:rPr>
-        <w:t>December 18, 2015</w:t>
+        <w:t>April 1, 2016</w:t>
       </w:r>
       <w:r>
         <w:rPr>
@@ -265,71 +272,29 @@
         </w:rPr>
         <w:br/>
       </w:r>
-      <w:proofErr w:type="gramStart"/>
       <w:r>
         <w:rPr>
           <w:rFonts w:ascii="Open Sans" w:hAnsi="Open Sans" w:cs="Open Sans"/>
           <w:sz w:val="16"/>
         </w:rPr>
-        <w:t>frePPLe</w:t>
-      </w:r>
-      <w:proofErr w:type="gramEnd"/>
+        <w:t>frePPLe bvba</w:t>
+      </w:r>
       <w:r>
         <w:rPr>
           <w:rFonts w:ascii="Open Sans" w:hAnsi="Open Sans" w:cs="Open Sans"/>
           <w:sz w:val="16"/>
         </w:rPr>
-        <w:t xml:space="preserve"> </w:t>
-      </w:r>
-      <w:proofErr w:type="spellStart"/>
+        <w:br/>
+        <w:t>Woluwestraat 17</w:t>
+      </w:r>
       <w:r>
         <w:rPr>
           <w:rFonts w:ascii="Open Sans" w:hAnsi="Open Sans" w:cs="Open Sans"/>
           <w:sz w:val="16"/>
         </w:rPr>
-        <w:t>bvba</w:t>
-      </w:r>
-      <w:proofErr w:type="spellEnd"/>
-      <w:r>
-        <w:rPr>
-          <w:rFonts w:ascii="Open Sans" w:hAnsi="Open Sans" w:cs="Open Sans"/>
-          <w:sz w:val="16"/>
-        </w:rPr>
         <w:br/>
-      </w:r>
-      <w:proofErr w:type="spellStart"/>
-      <w:r>
-        <w:rPr>
-          <w:rFonts w:ascii="Open Sans" w:hAnsi="Open Sans" w:cs="Open Sans"/>
-          <w:sz w:val="16"/>
-        </w:rPr>
-        <w:t>Woluwestraat</w:t>
-      </w:r>
-      <w:proofErr w:type="spellEnd"/>
-      <w:r>
-        <w:rPr>
-          <w:rFonts w:ascii="Open Sans" w:hAnsi="Open Sans" w:cs="Open Sans"/>
-          <w:sz w:val="16"/>
-        </w:rPr>
-        <w:t xml:space="preserve"> 17</w:t>
-      </w:r>
-      <w:r>
-        <w:rPr>
-          <w:rFonts w:ascii="Open Sans" w:hAnsi="Open Sans" w:cs="Open Sans"/>
-          <w:sz w:val="16"/>
-        </w:rPr>
-        <w:br/>
-        <w:t xml:space="preserve">1930 </w:t>
-      </w:r>
-      <w:proofErr w:type="spellStart"/>
-      <w:r>
-        <w:rPr>
-          <w:rFonts w:ascii="Open Sans" w:hAnsi="Open Sans" w:cs="Open Sans"/>
-          <w:sz w:val="16"/>
-        </w:rPr>
-        <w:t>Zaventem</w:t>
-      </w:r>
-      <w:proofErr w:type="spellEnd"/>
+        <w:t>1930 Zaventem</w:t>
+      </w:r>
       <w:r>
         <w:rPr>
           <w:rFonts w:ascii="Open Sans" w:hAnsi="Open Sans" w:cs="Open Sans"/>
@@ -1787,8 +1752,6 @@
           <w:szCs w:val="20"/>
         </w:rPr>
       </w:pPr>
-      <w:bookmarkStart w:id="2" w:name="_GoBack"/>
-      <w:bookmarkEnd w:id="2"/>
     </w:p>
     <w:p>
       <w:pPr>
@@ -1963,15 +1926,15 @@
           <w:rFonts w:ascii="Open Sans" w:hAnsi="Open Sans" w:cs="Open Sans"/>
         </w:rPr>
       </w:pPr>
-      <w:bookmarkStart w:id="3" w:name="_Toc437522331"/>
-      <w:bookmarkStart w:id="4" w:name="_Toc351498608"/>
+      <w:bookmarkStart w:id="2" w:name="_Toc437522331"/>
+      <w:bookmarkStart w:id="3" w:name="_Toc351498608"/>
       <w:r>
         <w:rPr>
           <w:rFonts w:ascii="Open Sans" w:hAnsi="Open Sans" w:cs="Open Sans"/>
         </w:rPr>
         <w:t>Introduction</w:t>
       </w:r>
-      <w:bookmarkEnd w:id="3"/>
+      <w:bookmarkEnd w:id="2"/>
     </w:p>
     <w:p>
       <w:pPr>
@@ -2035,7 +1998,7 @@
           <w:rFonts w:ascii="Open Sans" w:hAnsi="Open Sans" w:cs="Open Sans"/>
         </w:rPr>
       </w:pPr>
-      <w:bookmarkStart w:id="5" w:name="_Toc437522332"/>
+      <w:bookmarkStart w:id="4" w:name="_Toc437522332"/>
       <w:r>
         <w:rPr>
           <w:rFonts w:ascii="Open Sans" w:hAnsi="Open Sans" w:cs="Open Sans"/>
@@ -2054,7 +2017,7 @@
         </w:rPr>
         <w:t>tional overview</w:t>
       </w:r>
-      <w:bookmarkEnd w:id="5"/>
+      <w:bookmarkEnd w:id="4"/>
     </w:p>
     <w:p>
       <w:pPr>
@@ -2197,14 +2160,14 @@
           <w:rFonts w:ascii="Open Sans" w:hAnsi="Open Sans" w:cs="Open Sans"/>
         </w:rPr>
       </w:pPr>
-      <w:bookmarkStart w:id="6" w:name="_Toc437522333"/>
+      <w:bookmarkStart w:id="5" w:name="_Toc437522333"/>
       <w:r>
         <w:rPr>
           <w:rFonts w:ascii="Open Sans" w:hAnsi="Open Sans" w:cs="Open Sans"/>
         </w:rPr>
         <w:t>Data loading</w:t>
       </w:r>
-      <w:bookmarkEnd w:id="6"/>
+      <w:bookmarkEnd w:id="5"/>
     </w:p>
     <w:p>
       <w:pPr>
@@ -2378,7 +2341,7 @@
           <w:rFonts w:ascii="Open Sans" w:hAnsi="Open Sans" w:cs="Open Sans"/>
         </w:rPr>
       </w:pPr>
-      <w:bookmarkStart w:id="7" w:name="_Toc437522334"/>
+      <w:bookmarkStart w:id="6" w:name="_Toc437522334"/>
       <w:r>
         <w:rPr>
           <w:rFonts w:ascii="Open Sans" w:hAnsi="Open Sans" w:cs="Open Sans"/>
@@ -2386,7 +2349,7 @@
         <w:lastRenderedPageBreak/>
         <w:t>History correction</w:t>
       </w:r>
-      <w:bookmarkEnd w:id="7"/>
+      <w:bookmarkEnd w:id="6"/>
     </w:p>
     <w:p>
       <w:pPr>
@@ -2437,63 +2400,13 @@
           <w:rFonts w:ascii="Open Sans" w:hAnsi="Open Sans" w:cs="Open Sans"/>
         </w:rPr>
       </w:pPr>
-      <w:proofErr w:type="spellStart"/>
       <w:r>
         <w:rPr>
           <w:rFonts w:ascii="Open Sans" w:hAnsi="Open Sans" w:cs="Open Sans"/>
           <w:lang w:val="fr-BE"/>
         </w:rPr>
-        <w:t>Exceptional</w:t>
-      </w:r>
-      <w:proofErr w:type="spellEnd"/>
-      <w:r>
-        <w:rPr>
-          <w:rFonts w:ascii="Open Sans" w:hAnsi="Open Sans" w:cs="Open Sans"/>
-          <w:lang w:val="fr-BE"/>
-        </w:rPr>
-        <w:t xml:space="preserve"> </w:t>
-      </w:r>
-      <w:proofErr w:type="spellStart"/>
-      <w:r>
-        <w:rPr>
-          <w:rFonts w:ascii="Open Sans" w:hAnsi="Open Sans" w:cs="Open Sans"/>
-          <w:lang w:val="fr-BE"/>
-        </w:rPr>
-        <w:t>demands</w:t>
-      </w:r>
-      <w:proofErr w:type="spellEnd"/>
-      <w:r>
-        <w:rPr>
-          <w:rFonts w:ascii="Open Sans" w:hAnsi="Open Sans" w:cs="Open Sans"/>
-          <w:lang w:val="fr-BE"/>
-        </w:rPr>
-        <w:t xml:space="preserve">, </w:t>
-      </w:r>
-      <w:proofErr w:type="spellStart"/>
-      <w:r>
-        <w:rPr>
-          <w:rFonts w:ascii="Open Sans" w:hAnsi="Open Sans" w:cs="Open Sans"/>
-          <w:lang w:val="fr-BE"/>
-        </w:rPr>
-        <w:t>aka</w:t>
-      </w:r>
-      <w:proofErr w:type="spellEnd"/>
-      <w:r>
-        <w:rPr>
-          <w:rFonts w:ascii="Open Sans" w:hAnsi="Open Sans" w:cs="Open Sans"/>
-          <w:lang w:val="fr-BE"/>
-        </w:rPr>
-        <w:t xml:space="preserve"> </w:t>
-      </w:r>
-      <w:proofErr w:type="spellStart"/>
-      <w:r>
-        <w:rPr>
-          <w:rFonts w:ascii="Open Sans" w:hAnsi="Open Sans" w:cs="Open Sans"/>
-          <w:lang w:val="fr-BE"/>
-        </w:rPr>
-        <w:t>outliers</w:t>
-      </w:r>
-      <w:proofErr w:type="spellEnd"/>
+        <w:t>Exceptional demands, aka outliers</w:t>
+      </w:r>
     </w:p>
     <w:p>
       <w:pPr>
@@ -2510,23 +2423,7 @@
           <w:rFonts w:ascii="Open Sans" w:hAnsi="Open Sans" w:cs="Open Sans"/>
           <w:lang w:val="fr-BE"/>
         </w:rPr>
-        <w:t xml:space="preserve">Product </w:t>
-      </w:r>
-      <w:proofErr w:type="spellStart"/>
-      <w:r>
-        <w:rPr>
-          <w:rFonts w:ascii="Open Sans" w:hAnsi="Open Sans" w:cs="Open Sans"/>
-          <w:lang w:val="fr-BE"/>
-        </w:rPr>
-        <w:t>revisions</w:t>
-      </w:r>
-      <w:proofErr w:type="spellEnd"/>
-      <w:r>
-        <w:rPr>
-          <w:rFonts w:ascii="Open Sans" w:hAnsi="Open Sans" w:cs="Open Sans"/>
-          <w:lang w:val="fr-BE"/>
-        </w:rPr>
-        <w:t>, sku1 -&gt; sku2 -&gt; sku3</w:t>
+        <w:t>Product revisions, sku1 -&gt; sku2 -&gt; sku3</w:t>
       </w:r>
     </w:p>
     <w:p>
@@ -2588,14 +2485,14 @@
           <w:rFonts w:ascii="Open Sans" w:hAnsi="Open Sans" w:cs="Open Sans"/>
         </w:rPr>
       </w:pPr>
-      <w:bookmarkStart w:id="8" w:name="_Toc437522335"/>
+      <w:bookmarkStart w:id="7" w:name="_Toc437522335"/>
       <w:r>
         <w:rPr>
           <w:rFonts w:ascii="Open Sans" w:hAnsi="Open Sans" w:cs="Open Sans"/>
         </w:rPr>
         <w:t>Baseline forecast generation</w:t>
       </w:r>
-      <w:bookmarkEnd w:id="8"/>
+      <w:bookmarkEnd w:id="7"/>
     </w:p>
     <w:p>
       <w:pPr>
@@ -2698,20 +2595,7 @@
           <w:rFonts w:ascii="Open Sans" w:hAnsi="Open Sans" w:cs="Open Sans"/>
         </w:rPr>
         <w:br/>
-      </w:r>
-      <w:proofErr w:type="gramStart"/>
-      <w:r>
-        <w:rPr>
-          <w:rFonts w:ascii="Open Sans" w:hAnsi="Open Sans" w:cs="Open Sans"/>
-        </w:rPr>
-        <w:t>This</w:t>
-      </w:r>
-      <w:proofErr w:type="gramEnd"/>
-      <w:r>
-        <w:rPr>
-          <w:rFonts w:ascii="Open Sans" w:hAnsi="Open Sans" w:cs="Open Sans"/>
-        </w:rPr>
-        <w:t xml:space="preserve"> methods uses the average of the last N buckets as the forecast for each future period.</w:t>
+        <w:t>This methods uses the average of the last N buckets as the forecast for each future period.</w:t>
       </w:r>
       <w:r>
         <w:rPr>
@@ -2936,19 +2820,11 @@
         </w:rPr>
         <w:br/>
       </w:r>
-      <w:proofErr w:type="gramStart"/>
-      <w:r>
-        <w:rPr>
-          <w:rFonts w:ascii="Open Sans" w:hAnsi="Open Sans" w:cs="Open Sans"/>
-        </w:rPr>
-        <w:t>This</w:t>
-      </w:r>
-      <w:proofErr w:type="gramEnd"/>
-      <w:r>
-        <w:rPr>
-          <w:rFonts w:ascii="Open Sans" w:hAnsi="Open Sans" w:cs="Open Sans"/>
-        </w:rPr>
-        <w:t xml:space="preserve"> method is similar to the previous one, but also computes a trending component.</w:t>
+      <w:r>
+        <w:rPr>
+          <w:rFonts w:ascii="Open Sans" w:hAnsi="Open Sans" w:cs="Open Sans"/>
+        </w:rPr>
+        <w:t>This method is similar to the previous one, but also computes a trending component.</w:t>
       </w:r>
       <w:r>
         <w:rPr>
@@ -2961,21 +2837,7 @@
         <w:rPr>
           <w:rFonts w:ascii="Open Sans" w:hAnsi="Open Sans" w:cs="Open Sans"/>
         </w:rPr>
-        <w:t xml:space="preserve">The algorithm will automatically tune the constant α and trend β parameters of this forecasting </w:t>
-      </w:r>
-      <w:proofErr w:type="gramStart"/>
-      <w:r>
-        <w:rPr>
-          <w:rFonts w:ascii="Open Sans" w:hAnsi="Open Sans" w:cs="Open Sans"/>
-        </w:rPr>
-        <w:t>method  to</w:t>
-      </w:r>
-      <w:proofErr w:type="gramEnd"/>
-      <w:r>
-        <w:rPr>
-          <w:rFonts w:ascii="Open Sans" w:hAnsi="Open Sans" w:cs="Open Sans"/>
-        </w:rPr>
-        <w:t xml:space="preserve"> minimize the forecast error.</w:t>
+        <w:t>The algorithm will automatically tune the constant α and trend β parameters of this forecasting method  to minimize the forecast error.</w:t>
       </w:r>
     </w:p>
     <w:p>
@@ -3101,7 +2963,6 @@
           <w:b/>
         </w:rPr>
       </w:pPr>
-      <w:proofErr w:type="spellStart"/>
       <w:r>
         <w:rPr>
           <w:rFonts w:ascii="Open Sans" w:hAnsi="Open Sans" w:cs="Open Sans"/>
@@ -3114,57 +2975,27 @@
           <w:rFonts w:ascii="Open Sans" w:hAnsi="Open Sans" w:cs="Open Sans"/>
           <w:b/>
         </w:rPr>
-        <w:t>’s</w:t>
-      </w:r>
-      <w:proofErr w:type="spellEnd"/>
+        <w:t>’s method</w:t>
+      </w:r>
       <w:r>
         <w:rPr>
           <w:rFonts w:ascii="Open Sans" w:hAnsi="Open Sans" w:cs="Open Sans"/>
           <w:b/>
         </w:rPr>
-        <w:t xml:space="preserve"> method</w:t>
+        <w:t xml:space="preserve"> – intermittent demand</w:t>
       </w:r>
       <w:r>
         <w:rPr>
           <w:rFonts w:ascii="Open Sans" w:hAnsi="Open Sans" w:cs="Open Sans"/>
           <w:b/>
         </w:rPr>
-        <w:t xml:space="preserve"> – intermittent demand</w:t>
-      </w:r>
-      <w:r>
-        <w:rPr>
-          <w:rFonts w:ascii="Open Sans" w:hAnsi="Open Sans" w:cs="Open Sans"/>
-          <w:b/>
-        </w:rPr>
         <w:br/>
       </w:r>
-      <w:proofErr w:type="spellStart"/>
-      <w:r>
-        <w:rPr>
-          <w:rFonts w:ascii="Open Sans" w:hAnsi="Open Sans" w:cs="Open Sans"/>
-        </w:rPr>
-        <w:t>Croston’s</w:t>
-      </w:r>
-      <w:proofErr w:type="spellEnd"/>
-      <w:r>
-        <w:rPr>
-          <w:rFonts w:ascii="Open Sans" w:hAnsi="Open Sans" w:cs="Open Sans"/>
-        </w:rPr>
-        <w:t xml:space="preserve"> forecast method will be used by frePPLe when the intermittence (</w:t>
-      </w:r>
-      <w:proofErr w:type="spellStart"/>
-      <w:r>
-        <w:rPr>
-          <w:rFonts w:ascii="Open Sans" w:hAnsi="Open Sans" w:cs="Open Sans"/>
-        </w:rPr>
-        <w:t>ie</w:t>
-      </w:r>
-      <w:proofErr w:type="spellEnd"/>
-      <w:r>
-        <w:rPr>
-          <w:rFonts w:ascii="Open Sans" w:hAnsi="Open Sans" w:cs="Open Sans"/>
-        </w:rPr>
-        <w:t xml:space="preserve"> the percentage of time buckets without demand) exceeds the configured threshold. The other methods, except from moving average, are then excluded.</w:t>
+      <w:r>
+        <w:rPr>
+          <w:rFonts w:ascii="Open Sans" w:hAnsi="Open Sans" w:cs="Open Sans"/>
+        </w:rPr>
+        <w:t>Croston’s forecast method will be used by frePPLe when the intermittence (ie the percentage of time buckets without demand) exceeds the configured threshold. The other methods, except from moving average, are then excluded.</w:t>
       </w:r>
       <w:r>
         <w:rPr>
@@ -3259,14 +3090,14 @@
           <w:rFonts w:ascii="Open Sans" w:hAnsi="Open Sans" w:cs="Open Sans"/>
         </w:rPr>
       </w:pPr>
-      <w:bookmarkStart w:id="9" w:name="_Toc437522336"/>
+      <w:bookmarkStart w:id="8" w:name="_Toc437522336"/>
       <w:r>
         <w:rPr>
           <w:rFonts w:ascii="Open Sans" w:hAnsi="Open Sans" w:cs="Open Sans"/>
         </w:rPr>
         <w:t>Forecast review</w:t>
       </w:r>
-      <w:bookmarkEnd w:id="9"/>
+      <w:bookmarkEnd w:id="8"/>
     </w:p>
     <w:p>
       <w:pPr>
@@ -3394,118 +3225,118 @@
           <w:rFonts w:ascii="Open Sans" w:hAnsi="Open Sans" w:cs="Open Sans"/>
         </w:rPr>
       </w:pPr>
-      <w:bookmarkStart w:id="10" w:name="_Toc437522337"/>
+      <w:bookmarkStart w:id="9" w:name="_Toc437522337"/>
       <w:r>
         <w:rPr>
           <w:rFonts w:ascii="Open Sans" w:hAnsi="Open Sans" w:cs="Open Sans"/>
         </w:rPr>
         <w:t>Forecast profiling</w:t>
       </w:r>
+      <w:bookmarkEnd w:id="9"/>
+    </w:p>
+    <w:p>
+      <w:pPr>
+        <w:rPr>
+          <w:rFonts w:ascii="Open Sans" w:hAnsi="Open Sans" w:cs="Open Sans"/>
+        </w:rPr>
+      </w:pPr>
+    </w:p>
+    <w:p>
+      <w:pPr>
+        <w:rPr>
+          <w:rFonts w:ascii="Open Sans" w:hAnsi="Open Sans" w:cs="Open Sans"/>
+        </w:rPr>
+      </w:pPr>
+      <w:r>
+        <w:rPr>
+          <w:rFonts w:ascii="Open Sans" w:hAnsi="Open Sans" w:cs="Open Sans"/>
+        </w:rPr>
+        <w:t xml:space="preserve">Forecasting can happen in coarser time buckets than required for planning. For instance the sales people could forecast in monthly buckets. Such monthly buckets might not too inaccurate for planning the production. In such cases the forecast for the month can be profiled into weekly buckets, according to some </w:t>
+      </w:r>
+      <w:r>
+        <w:rPr>
+          <w:rFonts w:ascii="Open Sans" w:hAnsi="Open Sans" w:cs="Open Sans"/>
+        </w:rPr>
+        <w:t xml:space="preserve">predefined </w:t>
+      </w:r>
+      <w:r>
+        <w:rPr>
+          <w:rFonts w:ascii="Open Sans" w:hAnsi="Open Sans" w:cs="Open Sans"/>
+        </w:rPr>
+        <w:t>weights.</w:t>
+      </w:r>
+    </w:p>
+    <w:p>
+      <w:pPr>
+        <w:rPr>
+          <w:rFonts w:ascii="Open Sans" w:hAnsi="Open Sans" w:cs="Open Sans"/>
+        </w:rPr>
+      </w:pPr>
+      <w:r>
+        <w:rPr>
+          <w:rFonts w:ascii="Open Sans" w:hAnsi="Open Sans" w:cs="Open Sans"/>
+        </w:rPr>
+        <w:t>The</w:t>
+      </w:r>
+      <w:r>
+        <w:rPr>
+          <w:rFonts w:ascii="Open Sans" w:hAnsi="Open Sans" w:cs="Open Sans"/>
+        </w:rPr>
+        <w:t xml:space="preserve"> </w:t>
+      </w:r>
+      <w:r>
+        <w:rPr>
+          <w:rFonts w:ascii="Open Sans" w:hAnsi="Open Sans" w:cs="Open Sans"/>
+        </w:rPr>
+        <w:t xml:space="preserve">forecast </w:t>
+      </w:r>
+      <w:r>
+        <w:rPr>
+          <w:rFonts w:ascii="Open Sans" w:hAnsi="Open Sans" w:cs="Open Sans"/>
+        </w:rPr>
+        <w:t>profiling is an automated process</w:t>
+      </w:r>
+      <w:r>
+        <w:rPr>
+          <w:rFonts w:ascii="Open Sans" w:hAnsi="Open Sans" w:cs="Open Sans"/>
+        </w:rPr>
+        <w:t>, running at the start of the supply planning</w:t>
+      </w:r>
+      <w:r>
+        <w:rPr>
+          <w:rFonts w:ascii="Open Sans" w:hAnsi="Open Sans" w:cs="Open Sans"/>
+        </w:rPr>
+        <w:t>.</w:t>
+      </w:r>
+    </w:p>
+    <w:p>
+      <w:pPr>
+        <w:rPr>
+          <w:rFonts w:ascii="Open Sans" w:hAnsi="Open Sans" w:cs="Open Sans"/>
+        </w:rPr>
+      </w:pPr>
+      <w:r>
+        <w:rPr>
+          <w:rFonts w:ascii="Open Sans" w:hAnsi="Open Sans" w:cs="Open Sans"/>
+        </w:rPr>
+        <w:br/>
+      </w:r>
+    </w:p>
+    <w:p>
+      <w:pPr>
+        <w:pStyle w:val="Heading2"/>
+        <w:rPr>
+          <w:rFonts w:ascii="Open Sans" w:hAnsi="Open Sans" w:cs="Open Sans"/>
+        </w:rPr>
+      </w:pPr>
+      <w:bookmarkStart w:id="10" w:name="_Toc437522338"/>
+      <w:r>
+        <w:rPr>
+          <w:rFonts w:ascii="Open Sans" w:hAnsi="Open Sans" w:cs="Open Sans"/>
+        </w:rPr>
+        <w:t>Forecast consumption</w:t>
+      </w:r>
       <w:bookmarkEnd w:id="10"/>
-    </w:p>
-    <w:p>
-      <w:pPr>
-        <w:rPr>
-          <w:rFonts w:ascii="Open Sans" w:hAnsi="Open Sans" w:cs="Open Sans"/>
-        </w:rPr>
-      </w:pPr>
-    </w:p>
-    <w:p>
-      <w:pPr>
-        <w:rPr>
-          <w:rFonts w:ascii="Open Sans" w:hAnsi="Open Sans" w:cs="Open Sans"/>
-        </w:rPr>
-      </w:pPr>
-      <w:r>
-        <w:rPr>
-          <w:rFonts w:ascii="Open Sans" w:hAnsi="Open Sans" w:cs="Open Sans"/>
-        </w:rPr>
-        <w:t xml:space="preserve">Forecasting can happen in coarser time buckets than required for planning. For instance the sales people could forecast in monthly buckets. Such monthly buckets might not too inaccurate for planning the production. In such cases the forecast for the month can be profiled into weekly buckets, according to some </w:t>
-      </w:r>
-      <w:r>
-        <w:rPr>
-          <w:rFonts w:ascii="Open Sans" w:hAnsi="Open Sans" w:cs="Open Sans"/>
-        </w:rPr>
-        <w:t xml:space="preserve">predefined </w:t>
-      </w:r>
-      <w:r>
-        <w:rPr>
-          <w:rFonts w:ascii="Open Sans" w:hAnsi="Open Sans" w:cs="Open Sans"/>
-        </w:rPr>
-        <w:t>weights.</w:t>
-      </w:r>
-    </w:p>
-    <w:p>
-      <w:pPr>
-        <w:rPr>
-          <w:rFonts w:ascii="Open Sans" w:hAnsi="Open Sans" w:cs="Open Sans"/>
-        </w:rPr>
-      </w:pPr>
-      <w:r>
-        <w:rPr>
-          <w:rFonts w:ascii="Open Sans" w:hAnsi="Open Sans" w:cs="Open Sans"/>
-        </w:rPr>
-        <w:t>The</w:t>
-      </w:r>
-      <w:r>
-        <w:rPr>
-          <w:rFonts w:ascii="Open Sans" w:hAnsi="Open Sans" w:cs="Open Sans"/>
-        </w:rPr>
-        <w:t xml:space="preserve"> </w:t>
-      </w:r>
-      <w:r>
-        <w:rPr>
-          <w:rFonts w:ascii="Open Sans" w:hAnsi="Open Sans" w:cs="Open Sans"/>
-        </w:rPr>
-        <w:t xml:space="preserve">forecast </w:t>
-      </w:r>
-      <w:r>
-        <w:rPr>
-          <w:rFonts w:ascii="Open Sans" w:hAnsi="Open Sans" w:cs="Open Sans"/>
-        </w:rPr>
-        <w:t>profiling is an automated process</w:t>
-      </w:r>
-      <w:r>
-        <w:rPr>
-          <w:rFonts w:ascii="Open Sans" w:hAnsi="Open Sans" w:cs="Open Sans"/>
-        </w:rPr>
-        <w:t>, running at the start of the supply planning</w:t>
-      </w:r>
-      <w:r>
-        <w:rPr>
-          <w:rFonts w:ascii="Open Sans" w:hAnsi="Open Sans" w:cs="Open Sans"/>
-        </w:rPr>
-        <w:t>.</w:t>
-      </w:r>
-    </w:p>
-    <w:p>
-      <w:pPr>
-        <w:rPr>
-          <w:rFonts w:ascii="Open Sans" w:hAnsi="Open Sans" w:cs="Open Sans"/>
-        </w:rPr>
-      </w:pPr>
-      <w:r>
-        <w:rPr>
-          <w:rFonts w:ascii="Open Sans" w:hAnsi="Open Sans" w:cs="Open Sans"/>
-        </w:rPr>
-        <w:br/>
-      </w:r>
-    </w:p>
-    <w:p>
-      <w:pPr>
-        <w:pStyle w:val="Heading2"/>
-        <w:rPr>
-          <w:rFonts w:ascii="Open Sans" w:hAnsi="Open Sans" w:cs="Open Sans"/>
-        </w:rPr>
-      </w:pPr>
-      <w:bookmarkStart w:id="11" w:name="_Toc437522338"/>
-      <w:r>
-        <w:rPr>
-          <w:rFonts w:ascii="Open Sans" w:hAnsi="Open Sans" w:cs="Open Sans"/>
-        </w:rPr>
-        <w:t>Forecast consumption</w:t>
-      </w:r>
-      <w:bookmarkEnd w:id="11"/>
       <w:r>
         <w:rPr>
           <w:rFonts w:ascii="Open Sans" w:hAnsi="Open Sans" w:cs="Open Sans"/>
@@ -3556,21 +3387,7 @@
         <w:rPr>
           <w:rFonts w:ascii="Open Sans" w:hAnsi="Open Sans" w:cs="Open Sans"/>
         </w:rPr>
-        <w:t xml:space="preserve"> generated by this process is used as an extra demand stream by </w:t>
-      </w:r>
-      <w:proofErr w:type="spellStart"/>
-      <w:r>
-        <w:rPr>
-          <w:rFonts w:ascii="Open Sans" w:hAnsi="Open Sans" w:cs="Open Sans"/>
-        </w:rPr>
-        <w:t>frePPLe’s</w:t>
-      </w:r>
-      <w:proofErr w:type="spellEnd"/>
-      <w:r>
-        <w:rPr>
-          <w:rFonts w:ascii="Open Sans" w:hAnsi="Open Sans" w:cs="Open Sans"/>
-        </w:rPr>
-        <w:t xml:space="preserve"> planning algorithm.</w:t>
+        <w:t xml:space="preserve"> generated by this process is used as an extra demand stream by frePPLe’s planning algorithm.</w:t>
       </w:r>
       <w:r>
         <w:rPr>
@@ -3756,19 +3573,11 @@
           <w:rFonts w:ascii="Open Sans" w:hAnsi="Open Sans" w:cs="Open Sans"/>
         </w:rPr>
       </w:pPr>
-      <w:proofErr w:type="spellStart"/>
-      <w:r>
-        <w:rPr>
-          <w:rFonts w:ascii="Open Sans" w:hAnsi="Open Sans" w:cs="Open Sans"/>
-        </w:rPr>
-        <w:t>FrePPLe’s</w:t>
-      </w:r>
-      <w:proofErr w:type="spellEnd"/>
-      <w:r>
-        <w:rPr>
-          <w:rFonts w:ascii="Open Sans" w:hAnsi="Open Sans" w:cs="Open Sans"/>
-        </w:rPr>
-        <w:t xml:space="preserve"> netting algorithm can search previous </w:t>
+      <w:r>
+        <w:rPr>
+          <w:rFonts w:ascii="Open Sans" w:hAnsi="Open Sans" w:cs="Open Sans"/>
+        </w:rPr>
+        <w:t xml:space="preserve">FrePPLe’s netting algorithm can search previous </w:t>
       </w:r>
       <w:r>
         <w:rPr>
@@ -3813,14 +3622,14 @@
           <w:rFonts w:ascii="Open Sans" w:hAnsi="Open Sans" w:cs="Open Sans"/>
         </w:rPr>
       </w:pPr>
-      <w:bookmarkStart w:id="12" w:name="_Toc437522339"/>
+      <w:bookmarkStart w:id="11" w:name="_Toc437522339"/>
       <w:r>
         <w:rPr>
           <w:rFonts w:ascii="Open Sans" w:hAnsi="Open Sans" w:cs="Open Sans"/>
         </w:rPr>
         <w:t>User guide</w:t>
       </w:r>
-      <w:bookmarkEnd w:id="12"/>
+      <w:bookmarkEnd w:id="11"/>
     </w:p>
     <w:p>
       <w:pPr>
@@ -4078,19 +3887,11 @@
         </w:rPr>
         <w:br/>
       </w:r>
-      <w:proofErr w:type="gramStart"/>
-      <w:r>
-        <w:rPr>
-          <w:rFonts w:ascii="Open Sans" w:hAnsi="Open Sans" w:cs="Open Sans"/>
-        </w:rPr>
-        <w:t>This</w:t>
-      </w:r>
-      <w:proofErr w:type="gramEnd"/>
-      <w:r>
-        <w:rPr>
-          <w:rFonts w:ascii="Open Sans" w:hAnsi="Open Sans" w:cs="Open Sans"/>
-        </w:rPr>
-        <w:t xml:space="preserve"> is a read-only row that is computed as the quantity available in the demand table</w:t>
+      <w:r>
+        <w:rPr>
+          <w:rFonts w:ascii="Open Sans" w:hAnsi="Open Sans" w:cs="Open Sans"/>
+        </w:rPr>
+        <w:t>This is a read-only row that is computed as the quantity available in the demand table</w:t>
       </w:r>
       <w:r>
         <w:rPr>
@@ -4125,19 +3926,11 @@
         </w:rPr>
         <w:br/>
       </w:r>
-      <w:proofErr w:type="gramStart"/>
-      <w:r>
-        <w:rPr>
-          <w:rFonts w:ascii="Open Sans" w:hAnsi="Open Sans" w:cs="Open Sans"/>
-        </w:rPr>
-        <w:t>This</w:t>
-      </w:r>
-      <w:proofErr w:type="gramEnd"/>
-      <w:r>
-        <w:rPr>
-          <w:rFonts w:ascii="Open Sans" w:hAnsi="Open Sans" w:cs="Open Sans"/>
-        </w:rPr>
-        <w:t xml:space="preserve"> is a read-only row that is computed from the data available in the demand table.</w:t>
+      <w:r>
+        <w:rPr>
+          <w:rFonts w:ascii="Open Sans" w:hAnsi="Open Sans" w:cs="Open Sans"/>
+        </w:rPr>
+        <w:t>This is a read-only row that is computed from the data available in the demand table.</w:t>
       </w:r>
     </w:p>
     <w:p>
@@ -4631,7 +4424,7 @@
           <w:rFonts w:ascii="Open Sans" w:hAnsi="Open Sans" w:cs="Open Sans"/>
         </w:rPr>
       </w:pPr>
-      <w:bookmarkStart w:id="13" w:name="_Toc437522340"/>
+      <w:bookmarkStart w:id="12" w:name="_Toc437522340"/>
       <w:r>
         <w:rPr>
           <w:rFonts w:ascii="Open Sans" w:hAnsi="Open Sans" w:cs="Open Sans"/>
@@ -4644,7 +4437,7 @@
         </w:rPr>
         <w:t xml:space="preserve"> and configuration</w:t>
       </w:r>
-      <w:bookmarkEnd w:id="13"/>
+      <w:bookmarkEnd w:id="12"/>
     </w:p>
     <w:p>
       <w:pPr>
@@ -4664,14 +4457,14 @@
           <w:rFonts w:ascii="Open Sans" w:hAnsi="Open Sans" w:cs="Open Sans"/>
         </w:rPr>
       </w:pPr>
-      <w:bookmarkStart w:id="14" w:name="_Toc437522341"/>
+      <w:bookmarkStart w:id="13" w:name="_Toc437522341"/>
       <w:r>
         <w:rPr>
           <w:rFonts w:ascii="Open Sans" w:hAnsi="Open Sans" w:cs="Open Sans"/>
         </w:rPr>
         <w:t>Input table Forecast</w:t>
       </w:r>
-      <w:bookmarkEnd w:id="14"/>
+      <w:bookmarkEnd w:id="13"/>
     </w:p>
     <w:p>
       <w:pPr>
@@ -4710,22 +4503,14 @@
           <w:rFonts w:ascii="Open Sans" w:hAnsi="Open Sans" w:cs="Open Sans"/>
         </w:rPr>
       </w:pPr>
-      <w:bookmarkStart w:id="15" w:name="_Toc437522342"/>
-      <w:r>
-        <w:rPr>
-          <w:rFonts w:ascii="Open Sans" w:hAnsi="Open Sans" w:cs="Open Sans"/>
-        </w:rPr>
-        <w:t xml:space="preserve">Input table </w:t>
-      </w:r>
-      <w:proofErr w:type="spellStart"/>
-      <w:r>
-        <w:rPr>
-          <w:rFonts w:ascii="Open Sans" w:hAnsi="Open Sans" w:cs="Open Sans"/>
-        </w:rPr>
-        <w:t>ForecastDemand</w:t>
-      </w:r>
-      <w:bookmarkEnd w:id="15"/>
-      <w:proofErr w:type="spellEnd"/>
+      <w:bookmarkStart w:id="14" w:name="_Toc437522342"/>
+      <w:r>
+        <w:rPr>
+          <w:rFonts w:ascii="Open Sans" w:hAnsi="Open Sans" w:cs="Open Sans"/>
+        </w:rPr>
+        <w:t>Input table ForecastDemand</w:t>
+      </w:r>
+      <w:bookmarkEnd w:id="14"/>
     </w:p>
     <w:p>
       <w:pPr>
@@ -4738,21 +4523,7 @@
           <w:rFonts w:ascii="Open Sans" w:hAnsi="Open Sans" w:cs="Open Sans"/>
         </w:rPr>
         <w:br/>
-        <w:t xml:space="preserve">This table is used for customers uploading forecast values that have been externally generated. Data loaded in this table will be merged into the internal frePPLe tables to store the forecast data, and after this merge the </w:t>
-      </w:r>
-      <w:proofErr w:type="spellStart"/>
-      <w:r>
-        <w:rPr>
-          <w:rFonts w:ascii="Open Sans" w:hAnsi="Open Sans" w:cs="Open Sans"/>
-        </w:rPr>
-        <w:t>forecastdemand</w:t>
-      </w:r>
-      <w:proofErr w:type="spellEnd"/>
-      <w:r>
-        <w:rPr>
-          <w:rFonts w:ascii="Open Sans" w:hAnsi="Open Sans" w:cs="Open Sans"/>
-        </w:rPr>
-        <w:t xml:space="preserve"> table is emptied. </w:t>
+        <w:t xml:space="preserve">This table is used for customers uploading forecast values that have been externally generated. Data loaded in this table will be merged into the internal frePPLe tables to store the forecast data, and after this merge the forecastdemand table is emptied. </w:t>
       </w:r>
     </w:p>
     <w:p>
@@ -4779,22 +4550,14 @@
           <w:rFonts w:ascii="Open Sans" w:hAnsi="Open Sans" w:cs="Open Sans"/>
         </w:rPr>
       </w:pPr>
-      <w:bookmarkStart w:id="16" w:name="_Toc437522343"/>
-      <w:r>
-        <w:rPr>
-          <w:rFonts w:ascii="Open Sans" w:hAnsi="Open Sans" w:cs="Open Sans"/>
-        </w:rPr>
-        <w:t xml:space="preserve">Output table </w:t>
-      </w:r>
-      <w:proofErr w:type="spellStart"/>
-      <w:r>
-        <w:rPr>
-          <w:rFonts w:ascii="Open Sans" w:hAnsi="Open Sans" w:cs="Open Sans"/>
-        </w:rPr>
-        <w:t>ForecastPlan</w:t>
-      </w:r>
-      <w:bookmarkEnd w:id="16"/>
-      <w:proofErr w:type="spellEnd"/>
+      <w:bookmarkStart w:id="15" w:name="_Toc437522343"/>
+      <w:r>
+        <w:rPr>
+          <w:rFonts w:ascii="Open Sans" w:hAnsi="Open Sans" w:cs="Open Sans"/>
+        </w:rPr>
+        <w:t>Output table ForecastPlan</w:t>
+      </w:r>
+      <w:bookmarkEnd w:id="15"/>
     </w:p>
     <w:p>
       <w:pPr>
@@ -4821,7 +4584,7 @@
           <w:rFonts w:ascii="Open Sans" w:hAnsi="Open Sans" w:cs="Open Sans"/>
         </w:rPr>
       </w:pPr>
-      <w:bookmarkStart w:id="17" w:name="_Toc437522344"/>
+      <w:bookmarkStart w:id="16" w:name="_Toc437522344"/>
       <w:r>
         <w:rPr>
           <w:rFonts w:ascii="Open Sans" w:hAnsi="Open Sans" w:cs="Open Sans"/>
@@ -4834,7 +4597,7 @@
         </w:rPr>
         <w:t>arameters</w:t>
       </w:r>
-      <w:bookmarkEnd w:id="17"/>
+      <w:bookmarkEnd w:id="16"/>
       <w:r>
         <w:rPr>
           <w:rFonts w:ascii="Open Sans" w:hAnsi="Open Sans" w:cs="Open Sans"/>
@@ -4901,14 +4664,12 @@
                 <w:rFonts w:ascii="Open Sans" w:hAnsi="Open Sans" w:cs="Open Sans"/>
               </w:rPr>
             </w:pPr>
-            <w:proofErr w:type="spellStart"/>
             <w:r>
               <w:rPr>
                 <w:rFonts w:ascii="Open Sans" w:hAnsi="Open Sans" w:cs="Open Sans"/>
               </w:rPr>
               <w:t>Net_CustomerThenItemHierarchy</w:t>
             </w:r>
-            <w:proofErr w:type="spellEnd"/>
           </w:p>
         </w:tc>
         <w:tc>
@@ -5002,7 +4763,6 @@
                 <w:rFonts w:ascii="Open Sans" w:hAnsi="Open Sans" w:cs="Open Sans"/>
               </w:rPr>
             </w:pPr>
-            <w:proofErr w:type="spellStart"/>
             <w:r>
               <w:rPr>
                 <w:rFonts w:ascii="Open Sans" w:hAnsi="Open Sans" w:cs="Open Sans"/>
@@ -5010,7 +4770,6 @@
               <w:lastRenderedPageBreak/>
               <w:t>Net_MatchUsingDeliveryOperation</w:t>
             </w:r>
-            <w:proofErr w:type="spellEnd"/>
           </w:p>
         </w:tc>
         <w:tc>
@@ -5097,14 +4856,12 @@
                 <w:rFonts w:ascii="Open Sans" w:hAnsi="Open Sans" w:cs="Open Sans"/>
               </w:rPr>
             </w:pPr>
-            <w:proofErr w:type="spellStart"/>
             <w:r>
               <w:rPr>
                 <w:rFonts w:ascii="Open Sans" w:hAnsi="Open Sans" w:cs="Open Sans"/>
               </w:rPr>
               <w:t>Net_NetEarly</w:t>
             </w:r>
-            <w:proofErr w:type="spellEnd"/>
           </w:p>
         </w:tc>
         <w:tc>
@@ -5191,14 +4948,12 @@
                 <w:rFonts w:ascii="Open Sans" w:hAnsi="Open Sans" w:cs="Open Sans"/>
               </w:rPr>
             </w:pPr>
-            <w:proofErr w:type="spellStart"/>
             <w:r>
               <w:rPr>
                 <w:rFonts w:ascii="Open Sans" w:hAnsi="Open Sans" w:cs="Open Sans"/>
               </w:rPr>
               <w:t>Net_NetLate</w:t>
             </w:r>
-            <w:proofErr w:type="spellEnd"/>
           </w:p>
         </w:tc>
         <w:tc>
@@ -5452,14 +5207,12 @@
                 <w:rFonts w:ascii="Open Sans" w:hAnsi="Open Sans" w:cs="Open Sans"/>
               </w:rPr>
             </w:pPr>
-            <w:proofErr w:type="spellStart"/>
             <w:r>
               <w:rPr>
                 <w:rFonts w:ascii="Open Sans" w:hAnsi="Open Sans" w:cs="Open Sans"/>
               </w:rPr>
               <w:t>SingleExponential_initialAlfa</w:t>
             </w:r>
-            <w:proofErr w:type="spellEnd"/>
           </w:p>
         </w:tc>
         <w:tc>
@@ -5569,14 +5322,12 @@
                 <w:rFonts w:ascii="Open Sans" w:hAnsi="Open Sans" w:cs="Open Sans"/>
               </w:rPr>
             </w:pPr>
-            <w:proofErr w:type="spellStart"/>
             <w:r>
               <w:rPr>
                 <w:rFonts w:ascii="Open Sans" w:hAnsi="Open Sans" w:cs="Open Sans"/>
               </w:rPr>
               <w:t>SingleExponential_maxAlfa</w:t>
             </w:r>
-            <w:proofErr w:type="spellEnd"/>
           </w:p>
         </w:tc>
         <w:tc>
@@ -5686,14 +5437,12 @@
                 <w:rFonts w:ascii="Open Sans" w:hAnsi="Open Sans" w:cs="Open Sans"/>
               </w:rPr>
             </w:pPr>
-            <w:proofErr w:type="spellStart"/>
             <w:r>
               <w:rPr>
                 <w:rFonts w:ascii="Open Sans" w:hAnsi="Open Sans" w:cs="Open Sans"/>
               </w:rPr>
               <w:t>SingleExponential_minAlfa</w:t>
             </w:r>
-            <w:proofErr w:type="spellEnd"/>
           </w:p>
         </w:tc>
         <w:tc>
@@ -5972,14 +5721,12 @@
                 <w:rFonts w:ascii="Open Sans" w:hAnsi="Open Sans" w:cs="Open Sans"/>
               </w:rPr>
             </w:pPr>
-            <w:proofErr w:type="spellStart"/>
             <w:r>
               <w:rPr>
                 <w:rFonts w:ascii="Open Sans" w:hAnsi="Open Sans" w:cs="Open Sans"/>
               </w:rPr>
               <w:t>MovingAverage_order</w:t>
             </w:r>
-            <w:proofErr w:type="spellEnd"/>
           </w:p>
         </w:tc>
         <w:tc>
@@ -6073,17 +5820,8 @@
           <w:rFonts w:ascii="Open Sans" w:hAnsi="Open Sans" w:cs="Open Sans"/>
           <w:b/>
         </w:rPr>
-        <w:t xml:space="preserve">Intermittent demand – </w:t>
-      </w:r>
-      <w:proofErr w:type="spellStart"/>
-      <w:r>
-        <w:rPr>
-          <w:rFonts w:ascii="Open Sans" w:hAnsi="Open Sans" w:cs="Open Sans"/>
-          <w:b/>
-        </w:rPr>
-        <w:t>Croston</w:t>
-      </w:r>
-      <w:proofErr w:type="spellEnd"/>
+        <w:t>Intermittent demand – Croston</w:t>
+      </w:r>
     </w:p>
     <w:p>
       <w:pPr>
@@ -6253,14 +5991,12 @@
                 <w:rFonts w:ascii="Open Sans" w:hAnsi="Open Sans" w:cs="Open Sans"/>
               </w:rPr>
             </w:pPr>
-            <w:proofErr w:type="spellStart"/>
             <w:r>
               <w:rPr>
                 <w:rFonts w:ascii="Open Sans" w:hAnsi="Open Sans" w:cs="Open Sans"/>
               </w:rPr>
               <w:t>Croston_initialAlfa</w:t>
             </w:r>
-            <w:proofErr w:type="spellEnd"/>
           </w:p>
         </w:tc>
         <w:tc>
@@ -6317,21 +6053,7 @@
               <w:rPr>
                 <w:rFonts w:ascii="Open Sans" w:hAnsi="Open Sans" w:cs="Open Sans"/>
               </w:rPr>
-              <w:t xml:space="preserve">Initial parameter for the </w:t>
-            </w:r>
-            <w:proofErr w:type="spellStart"/>
-            <w:r>
-              <w:rPr>
-                <w:rFonts w:ascii="Open Sans" w:hAnsi="Open Sans" w:cs="Open Sans"/>
-              </w:rPr>
-              <w:t>Croston</w:t>
-            </w:r>
-            <w:proofErr w:type="spellEnd"/>
-            <w:r>
-              <w:rPr>
-                <w:rFonts w:ascii="Open Sans" w:hAnsi="Open Sans" w:cs="Open Sans"/>
-              </w:rPr>
-              <w:t xml:space="preserve"> forecast method.</w:t>
+              <w:t>Initial parameter for the Croston forecast method.</w:t>
             </w:r>
           </w:p>
         </w:tc>
@@ -6384,14 +6106,12 @@
                 <w:rFonts w:ascii="Open Sans" w:hAnsi="Open Sans" w:cs="Open Sans"/>
               </w:rPr>
             </w:pPr>
-            <w:proofErr w:type="spellStart"/>
             <w:r>
               <w:rPr>
                 <w:rFonts w:ascii="Open Sans" w:hAnsi="Open Sans" w:cs="Open Sans"/>
               </w:rPr>
               <w:t>Croston_maxAlfa</w:t>
             </w:r>
-            <w:proofErr w:type="spellEnd"/>
           </w:p>
         </w:tc>
         <w:tc>
@@ -6448,21 +6168,7 @@
               <w:rPr>
                 <w:rFonts w:ascii="Open Sans" w:hAnsi="Open Sans" w:cs="Open Sans"/>
               </w:rPr>
-              <w:t xml:space="preserve">Maximum parameter for the </w:t>
-            </w:r>
-            <w:proofErr w:type="spellStart"/>
-            <w:r>
-              <w:rPr>
-                <w:rFonts w:ascii="Open Sans" w:hAnsi="Open Sans" w:cs="Open Sans"/>
-              </w:rPr>
-              <w:t>Croston</w:t>
-            </w:r>
-            <w:proofErr w:type="spellEnd"/>
-            <w:r>
-              <w:rPr>
-                <w:rFonts w:ascii="Open Sans" w:hAnsi="Open Sans" w:cs="Open Sans"/>
-              </w:rPr>
-              <w:t xml:space="preserve"> forecast method.</w:t>
+              <w:t>Maximum parameter for the Croston forecast method.</w:t>
             </w:r>
           </w:p>
         </w:tc>
@@ -6515,14 +6221,12 @@
                 <w:rFonts w:ascii="Open Sans" w:hAnsi="Open Sans" w:cs="Open Sans"/>
               </w:rPr>
             </w:pPr>
-            <w:proofErr w:type="spellStart"/>
             <w:r>
               <w:rPr>
                 <w:rFonts w:ascii="Open Sans" w:hAnsi="Open Sans" w:cs="Open Sans"/>
               </w:rPr>
               <w:t>Croston_minAlfa</w:t>
             </w:r>
-            <w:proofErr w:type="spellEnd"/>
           </w:p>
         </w:tc>
         <w:tc>
@@ -6579,21 +6283,7 @@
               <w:rPr>
                 <w:rFonts w:ascii="Open Sans" w:hAnsi="Open Sans" w:cs="Open Sans"/>
               </w:rPr>
-              <w:t xml:space="preserve">Minimum parameter for the </w:t>
-            </w:r>
-            <w:proofErr w:type="spellStart"/>
-            <w:r>
-              <w:rPr>
-                <w:rFonts w:ascii="Open Sans" w:hAnsi="Open Sans" w:cs="Open Sans"/>
-              </w:rPr>
-              <w:t>Croston</w:t>
-            </w:r>
-            <w:proofErr w:type="spellEnd"/>
-            <w:r>
-              <w:rPr>
-                <w:rFonts w:ascii="Open Sans" w:hAnsi="Open Sans" w:cs="Open Sans"/>
-              </w:rPr>
-              <w:t xml:space="preserve"> forecast method.</w:t>
+              <w:t>Minimum parameter for the Croston forecast method.</w:t>
             </w:r>
           </w:p>
         </w:tc>
@@ -6648,14 +6338,12 @@
                 <w:rFonts w:ascii="Open Sans" w:hAnsi="Open Sans" w:cs="Open Sans"/>
               </w:rPr>
             </w:pPr>
-            <w:proofErr w:type="spellStart"/>
             <w:r>
               <w:rPr>
                 <w:rFonts w:ascii="Open Sans" w:hAnsi="Open Sans" w:cs="Open Sans"/>
               </w:rPr>
               <w:t>Croston_minIntermittence</w:t>
             </w:r>
-            <w:proofErr w:type="spellEnd"/>
           </w:p>
         </w:tc>
         <w:tc>
@@ -6712,21 +6400,120 @@
               <w:rPr>
                 <w:rFonts w:ascii="Open Sans" w:hAnsi="Open Sans" w:cs="Open Sans"/>
               </w:rPr>
-              <w:t xml:space="preserve">Minimum intermittence (defined as the percentage of zero demand buckets) before the </w:t>
-            </w:r>
-            <w:proofErr w:type="spellStart"/>
-            <w:r>
-              <w:rPr>
-                <w:rFonts w:ascii="Open Sans" w:hAnsi="Open Sans" w:cs="Open Sans"/>
-              </w:rPr>
-              <w:t>Croston</w:t>
-            </w:r>
-            <w:proofErr w:type="spellEnd"/>
-            <w:r>
-              <w:rPr>
-                <w:rFonts w:ascii="Open Sans" w:hAnsi="Open Sans" w:cs="Open Sans"/>
-              </w:rPr>
-              <w:t xml:space="preserve"> method is applied.</w:t>
+              <w:t>Minimum intermittence (defined as the percentage of zero demand buckets) before the Croston method is applied.</w:t>
+            </w:r>
+          </w:p>
+        </w:tc>
+      </w:tr>
+      <w:tr>
+        <w:trPr>
+          <w:gridAfter w:val="1"/>
+          <w:wAfter w:w="236" w:type="dxa"/>
+          <w:trHeight w:val="288"/>
+        </w:trPr>
+        <w:tc>
+          <w:tcPr>
+            <w:tcW w:w="3363" w:type="dxa"/>
+            <w:tcBorders>
+              <w:top w:val="single" w:sz="4" w:space="0" w:color="auto"/>
+              <w:left w:val="single" w:sz="4" w:space="0" w:color="auto"/>
+              <w:bottom w:val="single" w:sz="4" w:space="0" w:color="auto"/>
+              <w:right w:val="single" w:sz="4" w:space="0" w:color="auto"/>
+            </w:tcBorders>
+            <w:shd w:val="clear" w:color="auto" w:fill="auto"/>
+            <w:noWrap/>
+            <w:vAlign w:val="bottom"/>
+            <w:hideMark/>
+          </w:tcPr>
+          <w:p>
+            <w:pPr>
+              <w:spacing w:after="0" w:line="240" w:lineRule="auto"/>
+              <w:rPr>
+                <w:rFonts w:ascii="Open Sans" w:hAnsi="Open Sans" w:cs="Open Sans"/>
+              </w:rPr>
+            </w:pPr>
+            <w:r>
+              <w:rPr>
+                <w:rFonts w:ascii="Open Sans" w:hAnsi="Open Sans" w:cs="Open Sans"/>
+              </w:rPr>
+              <w:lastRenderedPageBreak/>
+              <w:t>Croston_</w:t>
+            </w:r>
+            <w:r>
+              <w:rPr>
+                <w:rFonts w:ascii="Open Sans" w:hAnsi="Open Sans" w:cs="Open Sans"/>
+              </w:rPr>
+              <w:t>decayRate</w:t>
+            </w:r>
+          </w:p>
+        </w:tc>
+        <w:tc>
+          <w:tcPr>
+            <w:tcW w:w="1160" w:type="dxa"/>
+            <w:tcBorders>
+              <w:top w:val="single" w:sz="4" w:space="0" w:color="auto"/>
+              <w:left w:val="single" w:sz="4" w:space="0" w:color="auto"/>
+              <w:bottom w:val="single" w:sz="4" w:space="0" w:color="auto"/>
+              <w:right w:val="single" w:sz="4" w:space="0" w:color="auto"/>
+            </w:tcBorders>
+            <w:shd w:val="clear" w:color="auto" w:fill="auto"/>
+            <w:noWrap/>
+            <w:vAlign w:val="bottom"/>
+            <w:hideMark/>
+          </w:tcPr>
+          <w:p>
+            <w:pPr>
+              <w:spacing w:after="0" w:line="240" w:lineRule="auto"/>
+              <w:rPr>
+                <w:rFonts w:ascii="Open Sans" w:hAnsi="Open Sans" w:cs="Open Sans"/>
+              </w:rPr>
+            </w:pPr>
+            <w:r>
+              <w:rPr>
+                <w:rFonts w:ascii="Open Sans" w:hAnsi="Open Sans" w:cs="Open Sans"/>
+              </w:rPr>
+              <w:t>0.</w:t>
+            </w:r>
+            <w:r>
+              <w:rPr>
+                <w:rFonts w:ascii="Open Sans" w:hAnsi="Open Sans" w:cs="Open Sans"/>
+              </w:rPr>
+              <w:t>1</w:t>
+            </w:r>
+          </w:p>
+        </w:tc>
+        <w:tc>
+          <w:tcPr>
+            <w:tcW w:w="4391" w:type="dxa"/>
+            <w:tcBorders>
+              <w:top w:val="single" w:sz="4" w:space="0" w:color="auto"/>
+              <w:left w:val="single" w:sz="4" w:space="0" w:color="auto"/>
+              <w:bottom w:val="single" w:sz="4" w:space="0" w:color="auto"/>
+              <w:right w:val="single" w:sz="4" w:space="0" w:color="auto"/>
+            </w:tcBorders>
+            <w:shd w:val="clear" w:color="auto" w:fill="auto"/>
+            <w:noWrap/>
+            <w:vAlign w:val="bottom"/>
+            <w:hideMark/>
+          </w:tcPr>
+          <w:p>
+            <w:pPr>
+              <w:spacing w:after="0" w:line="240" w:lineRule="auto"/>
+              <w:rPr>
+                <w:rFonts w:ascii="Open Sans" w:hAnsi="Open Sans" w:cs="Open Sans"/>
+              </w:rPr>
+            </w:pPr>
+            <w:r>
+              <w:rPr>
+                <w:rFonts w:ascii="Open Sans" w:hAnsi="Open Sans" w:cs="Open Sans"/>
+              </w:rPr>
+              <w:t>If we have seen no demand hit since 2 times the average time between demands, we consider the item location as dying and start reducing the forecast value with this factor for every additional period without demand</w:t>
+            </w:r>
+            <w:r>
+              <w:rPr>
+                <w:rFonts w:ascii="Open Sans" w:hAnsi="Open Sans" w:cs="Open Sans"/>
+              </w:rPr>
+              <w:t>.</w:t>
             </w:r>
           </w:p>
         </w:tc>
@@ -6745,7 +6532,6 @@
           <w:rFonts w:ascii="Open Sans" w:hAnsi="Open Sans" w:cs="Open Sans"/>
           <w:b/>
         </w:rPr>
-        <w:lastRenderedPageBreak/>
         <w:br/>
       </w:r>
       <w:r>
@@ -6798,7 +6584,7 @@
           </w:tcPr>
           <w:bookmarkEnd w:id="0"/>
           <w:bookmarkEnd w:id="1"/>
-          <w:bookmarkEnd w:id="4"/>
+          <w:bookmarkEnd w:id="3"/>
           <w:p>
             <w:pPr>
               <w:spacing w:after="0" w:line="240" w:lineRule="auto"/>
@@ -6928,14 +6714,12 @@
                 <w:rFonts w:ascii="Open Sans" w:hAnsi="Open Sans" w:cs="Open Sans"/>
               </w:rPr>
             </w:pPr>
-            <w:proofErr w:type="spellStart"/>
             <w:r>
               <w:rPr>
                 <w:rFonts w:ascii="Open Sans" w:hAnsi="Open Sans" w:cs="Open Sans"/>
               </w:rPr>
               <w:t>DoubleExponential_dampenTrend</w:t>
             </w:r>
-            <w:proofErr w:type="spellEnd"/>
           </w:p>
         </w:tc>
         <w:tc>
@@ -7045,14 +6829,12 @@
                 <w:rFonts w:ascii="Open Sans" w:hAnsi="Open Sans" w:cs="Open Sans"/>
               </w:rPr>
             </w:pPr>
-            <w:proofErr w:type="spellStart"/>
             <w:r>
               <w:rPr>
                 <w:rFonts w:ascii="Open Sans" w:hAnsi="Open Sans" w:cs="Open Sans"/>
               </w:rPr>
               <w:t>DoubleExponential_initialAlfa</w:t>
             </w:r>
-            <w:proofErr w:type="spellEnd"/>
           </w:p>
         </w:tc>
         <w:tc>
@@ -7162,14 +6944,12 @@
                 <w:rFonts w:ascii="Open Sans" w:hAnsi="Open Sans" w:cs="Open Sans"/>
               </w:rPr>
             </w:pPr>
-            <w:proofErr w:type="spellStart"/>
             <w:r>
               <w:rPr>
                 <w:rFonts w:ascii="Open Sans" w:hAnsi="Open Sans" w:cs="Open Sans"/>
               </w:rPr>
               <w:t>DoubleExponential_initialGamma</w:t>
             </w:r>
-            <w:proofErr w:type="spellEnd"/>
           </w:p>
         </w:tc>
         <w:tc>
@@ -7279,14 +7059,12 @@
                 <w:rFonts w:ascii="Open Sans" w:hAnsi="Open Sans" w:cs="Open Sans"/>
               </w:rPr>
             </w:pPr>
-            <w:proofErr w:type="spellStart"/>
             <w:r>
               <w:rPr>
                 <w:rFonts w:ascii="Open Sans" w:hAnsi="Open Sans" w:cs="Open Sans"/>
               </w:rPr>
               <w:t>DoubleExponential_maxAlfa</w:t>
             </w:r>
-            <w:proofErr w:type="spellEnd"/>
           </w:p>
         </w:tc>
         <w:tc>
@@ -7396,14 +7174,12 @@
                 <w:rFonts w:ascii="Open Sans" w:hAnsi="Open Sans" w:cs="Open Sans"/>
               </w:rPr>
             </w:pPr>
-            <w:proofErr w:type="spellStart"/>
             <w:r>
               <w:rPr>
                 <w:rFonts w:ascii="Open Sans" w:hAnsi="Open Sans" w:cs="Open Sans"/>
               </w:rPr>
               <w:t>DoubleExponential_maxGamma</w:t>
             </w:r>
-            <w:proofErr w:type="spellEnd"/>
           </w:p>
         </w:tc>
         <w:tc>
@@ -7513,14 +7289,12 @@
                 <w:rFonts w:ascii="Open Sans" w:hAnsi="Open Sans" w:cs="Open Sans"/>
               </w:rPr>
             </w:pPr>
-            <w:proofErr w:type="spellStart"/>
             <w:r>
               <w:rPr>
                 <w:rFonts w:ascii="Open Sans" w:hAnsi="Open Sans" w:cs="Open Sans"/>
               </w:rPr>
               <w:t>DoubleExponential_minAlfa</w:t>
             </w:r>
-            <w:proofErr w:type="spellEnd"/>
           </w:p>
         </w:tc>
         <w:tc>
@@ -7630,14 +7404,12 @@
                 <w:rFonts w:ascii="Open Sans" w:hAnsi="Open Sans" w:cs="Open Sans"/>
               </w:rPr>
             </w:pPr>
-            <w:proofErr w:type="spellStart"/>
             <w:r>
               <w:rPr>
                 <w:rFonts w:ascii="Open Sans" w:hAnsi="Open Sans" w:cs="Open Sans"/>
               </w:rPr>
               <w:t>DoubleExponential_minGamma</w:t>
             </w:r>
-            <w:proofErr w:type="spellEnd"/>
           </w:p>
         </w:tc>
         <w:tc>
@@ -7919,14 +7691,12 @@
                 <w:rFonts w:ascii="Open Sans" w:hAnsi="Open Sans" w:cs="Open Sans"/>
               </w:rPr>
             </w:pPr>
-            <w:proofErr w:type="spellStart"/>
             <w:r>
               <w:rPr>
                 <w:rFonts w:ascii="Open Sans" w:hAnsi="Open Sans" w:cs="Open Sans"/>
               </w:rPr>
               <w:t>Seasonal_dampenTrend</w:t>
             </w:r>
-            <w:proofErr w:type="spellEnd"/>
           </w:p>
         </w:tc>
         <w:tc>
@@ -8036,14 +7806,12 @@
                 <w:rFonts w:ascii="Open Sans" w:hAnsi="Open Sans" w:cs="Open Sans"/>
               </w:rPr>
             </w:pPr>
-            <w:proofErr w:type="spellStart"/>
             <w:r>
               <w:rPr>
                 <w:rFonts w:ascii="Open Sans" w:hAnsi="Open Sans" w:cs="Open Sans"/>
               </w:rPr>
               <w:t>Seasonal_gamma</w:t>
             </w:r>
-            <w:proofErr w:type="spellEnd"/>
           </w:p>
         </w:tc>
         <w:tc>
@@ -8153,14 +7921,12 @@
                 <w:rFonts w:ascii="Open Sans" w:hAnsi="Open Sans" w:cs="Open Sans"/>
               </w:rPr>
             </w:pPr>
-            <w:proofErr w:type="spellStart"/>
             <w:r>
               <w:rPr>
                 <w:rFonts w:ascii="Open Sans" w:hAnsi="Open Sans" w:cs="Open Sans"/>
               </w:rPr>
               <w:t>Seasonal_initialAlfa</w:t>
             </w:r>
-            <w:proofErr w:type="spellEnd"/>
           </w:p>
         </w:tc>
         <w:tc>
@@ -8270,14 +8036,12 @@
                 <w:rFonts w:ascii="Open Sans" w:hAnsi="Open Sans" w:cs="Open Sans"/>
               </w:rPr>
             </w:pPr>
-            <w:proofErr w:type="spellStart"/>
             <w:r>
               <w:rPr>
                 <w:rFonts w:ascii="Open Sans" w:hAnsi="Open Sans" w:cs="Open Sans"/>
               </w:rPr>
               <w:t>Seasonal_initialBeta</w:t>
             </w:r>
-            <w:proofErr w:type="spellEnd"/>
           </w:p>
         </w:tc>
         <w:tc>
@@ -8387,14 +8151,12 @@
                 <w:rFonts w:ascii="Open Sans" w:hAnsi="Open Sans" w:cs="Open Sans"/>
               </w:rPr>
             </w:pPr>
-            <w:proofErr w:type="spellStart"/>
             <w:r>
               <w:rPr>
                 <w:rFonts w:ascii="Open Sans" w:hAnsi="Open Sans" w:cs="Open Sans"/>
               </w:rPr>
               <w:t>Seasonal_maxAlfa</w:t>
             </w:r>
-            <w:proofErr w:type="spellEnd"/>
           </w:p>
         </w:tc>
         <w:tc>
@@ -8504,14 +8266,12 @@
                 <w:rFonts w:ascii="Open Sans" w:hAnsi="Open Sans" w:cs="Open Sans"/>
               </w:rPr>
             </w:pPr>
-            <w:proofErr w:type="spellStart"/>
             <w:r>
               <w:rPr>
                 <w:rFonts w:ascii="Open Sans" w:hAnsi="Open Sans" w:cs="Open Sans"/>
               </w:rPr>
               <w:t>Seasonal_maxBeta</w:t>
             </w:r>
-            <w:proofErr w:type="spellEnd"/>
           </w:p>
         </w:tc>
         <w:tc>
@@ -8621,14 +8381,12 @@
                 <w:rFonts w:ascii="Open Sans" w:hAnsi="Open Sans" w:cs="Open Sans"/>
               </w:rPr>
             </w:pPr>
-            <w:proofErr w:type="spellStart"/>
             <w:r>
               <w:rPr>
                 <w:rFonts w:ascii="Open Sans" w:hAnsi="Open Sans" w:cs="Open Sans"/>
               </w:rPr>
               <w:t>Seasonal_maxPeriod</w:t>
             </w:r>
-            <w:proofErr w:type="spellEnd"/>
           </w:p>
         </w:tc>
         <w:tc>
@@ -8738,14 +8496,12 @@
                 <w:rFonts w:ascii="Open Sans" w:hAnsi="Open Sans" w:cs="Open Sans"/>
               </w:rPr>
             </w:pPr>
-            <w:proofErr w:type="spellStart"/>
             <w:r>
               <w:rPr>
                 <w:rFonts w:ascii="Open Sans" w:hAnsi="Open Sans" w:cs="Open Sans"/>
               </w:rPr>
               <w:t>Seasonal_minAlfa</w:t>
             </w:r>
-            <w:proofErr w:type="spellEnd"/>
           </w:p>
         </w:tc>
         <w:tc>
@@ -8855,14 +8611,12 @@
                 <w:rFonts w:ascii="Open Sans" w:hAnsi="Open Sans" w:cs="Open Sans"/>
               </w:rPr>
             </w:pPr>
-            <w:proofErr w:type="spellStart"/>
             <w:r>
               <w:rPr>
                 <w:rFonts w:ascii="Open Sans" w:hAnsi="Open Sans" w:cs="Open Sans"/>
               </w:rPr>
               <w:t>Seasonal_minBeta</w:t>
             </w:r>
-            <w:proofErr w:type="spellEnd"/>
           </w:p>
         </w:tc>
         <w:tc>
@@ -8972,14 +8726,12 @@
                 <w:rFonts w:ascii="Open Sans" w:hAnsi="Open Sans" w:cs="Open Sans"/>
               </w:rPr>
             </w:pPr>
-            <w:proofErr w:type="spellStart"/>
             <w:r>
               <w:rPr>
                 <w:rFonts w:ascii="Open Sans" w:hAnsi="Open Sans" w:cs="Open Sans"/>
               </w:rPr>
               <w:t>Seasonal_minPeriod</w:t>
             </w:r>
-            <w:proofErr w:type="spellEnd"/>
           </w:p>
         </w:tc>
         <w:tc>
@@ -9139,6 +8891,7 @@
                 <w:rFonts w:ascii="Open Sans" w:hAnsi="Open Sans" w:cs="Open Sans"/>
                 <w:b/>
               </w:rPr>
+              <w:lastRenderedPageBreak/>
               <w:t>Parameter</w:t>
             </w:r>
           </w:p>
@@ -9408,14 +9161,7 @@
               <w:rPr>
                 <w:rFonts w:ascii="Open Sans" w:hAnsi="Open Sans" w:cs="Open Sans"/>
               </w:rPr>
-              <w:t xml:space="preserve">Specifies the number of time series </w:t>
-            </w:r>
-            <w:r>
-              <w:rPr>
-                <w:rFonts w:ascii="Open Sans" w:hAnsi="Open Sans" w:cs="Open Sans"/>
-              </w:rPr>
-              <w:lastRenderedPageBreak/>
-              <w:t>values used to initialize the forecasting method. The forecast error in these bucket isn't counted.</w:t>
+              <w:t>Specifies the number of time series values used to initialize the forecasting method. The forecast error in these bucket isn't counted.</w:t>
             </w:r>
           </w:p>
         </w:tc>
@@ -9447,15 +9193,12 @@
                 <w:rFonts w:ascii="Open Sans" w:hAnsi="Open Sans" w:cs="Open Sans"/>
               </w:rPr>
             </w:pPr>
-            <w:proofErr w:type="spellStart"/>
-            <w:r>
-              <w:rPr>
-                <w:rFonts w:ascii="Open Sans" w:hAnsi="Open Sans" w:cs="Open Sans"/>
-              </w:rPr>
-              <w:lastRenderedPageBreak/>
+            <w:r>
+              <w:rPr>
+                <w:rFonts w:ascii="Open Sans" w:hAnsi="Open Sans" w:cs="Open Sans"/>
+              </w:rPr>
               <w:t>SmapeAlfa</w:t>
             </w:r>
-            <w:proofErr w:type="spellEnd"/>
           </w:p>
         </w:tc>
         <w:tc>
@@ -9512,21 +9255,7 @@
               <w:rPr>
                 <w:rFonts w:ascii="Open Sans" w:hAnsi="Open Sans" w:cs="Open Sans"/>
               </w:rPr>
-              <w:t xml:space="preserve">Specifies how the </w:t>
-            </w:r>
-            <w:proofErr w:type="spellStart"/>
-            <w:r>
-              <w:rPr>
-                <w:rFonts w:ascii="Open Sans" w:hAnsi="Open Sans" w:cs="Open Sans"/>
-              </w:rPr>
-              <w:t>sMAPE</w:t>
-            </w:r>
-            <w:proofErr w:type="spellEnd"/>
-            <w:r>
-              <w:rPr>
-                <w:rFonts w:ascii="Open Sans" w:hAnsi="Open Sans" w:cs="Open Sans"/>
-              </w:rPr>
-              <w:t xml:space="preserve"> forecast error is weighted for different time buckets.</w:t>
+              <w:t>Specifies how the sMAPE forecast error is weighted for different time buckets.</w:t>
             </w:r>
           </w:p>
         </w:tc>
@@ -9558,14 +9287,12 @@
                 <w:rFonts w:ascii="Open Sans" w:hAnsi="Open Sans" w:cs="Open Sans"/>
               </w:rPr>
             </w:pPr>
-            <w:proofErr w:type="spellStart"/>
             <w:r>
               <w:rPr>
                 <w:rFonts w:ascii="Open Sans" w:hAnsi="Open Sans" w:cs="Open Sans"/>
               </w:rPr>
               <w:t>DueAtEndOfBucket</w:t>
             </w:r>
-            <w:proofErr w:type="spellEnd"/>
           </w:p>
         </w:tc>
         <w:tc>
@@ -9654,14 +9381,12 @@
                 <w:rFonts w:ascii="Open Sans" w:hAnsi="Open Sans" w:cs="Open Sans"/>
               </w:rPr>
             </w:pPr>
-            <w:proofErr w:type="spellStart"/>
             <w:r>
               <w:rPr>
                 <w:rFonts w:ascii="Open Sans" w:hAnsi="Open Sans" w:cs="Open Sans"/>
               </w:rPr>
               <w:t>Horizon_future</w:t>
             </w:r>
-            <w:proofErr w:type="spellEnd"/>
           </w:p>
         </w:tc>
         <w:tc>
@@ -9750,14 +9475,12 @@
                 <w:rFonts w:ascii="Open Sans" w:hAnsi="Open Sans" w:cs="Open Sans"/>
               </w:rPr>
             </w:pPr>
-            <w:proofErr w:type="spellStart"/>
             <w:r>
               <w:rPr>
                 <w:rFonts w:ascii="Open Sans" w:hAnsi="Open Sans" w:cs="Open Sans"/>
               </w:rPr>
               <w:t>Horizon_history</w:t>
             </w:r>
-            <w:proofErr w:type="spellEnd"/>
           </w:p>
         </w:tc>
         <w:tc>
@@ -9940,14 +9663,12 @@
                 <w:rFonts w:ascii="Open Sans" w:hAnsi="Open Sans" w:cs="Open Sans"/>
               </w:rPr>
             </w:pPr>
-            <w:proofErr w:type="spellStart"/>
             <w:r>
               <w:rPr>
                 <w:rFonts w:ascii="Open Sans" w:hAnsi="Open Sans" w:cs="Open Sans"/>
               </w:rPr>
               <w:t>loglevel</w:t>
             </w:r>
-            <w:proofErr w:type="spellEnd"/>
           </w:p>
         </w:tc>
         <w:tc>
@@ -10072,14 +9793,12 @@
                 <w:rFonts w:ascii="Open Sans" w:hAnsi="Open Sans" w:cs="Open Sans"/>
               </w:rPr>
             </w:pPr>
-            <w:proofErr w:type="spellStart"/>
             <w:r>
               <w:rPr>
                 <w:rFonts w:ascii="Open Sans" w:hAnsi="Open Sans" w:cs="Open Sans"/>
               </w:rPr>
               <w:t>Outlier_maxDeviation</w:t>
             </w:r>
-            <w:proofErr w:type="spellEnd"/>
           </w:p>
         </w:tc>
         <w:tc>
@@ -10286,7 +10005,7 @@
         <w:rFonts w:ascii="Open Sans" w:hAnsi="Open Sans" w:cs="Open Sans"/>
         <w:noProof/>
       </w:rPr>
-      <w:t>4</w:t>
+      <w:t>2</w:t>
     </w:r>
     <w:r>
       <w:rPr>
@@ -10421,7 +10140,18 @@
         <w:sz w:val="44"/>
         <w:szCs w:val="44"/>
       </w:rPr>
-      <w:t xml:space="preserve">                                                         </w:t>
+      <w:t xml:space="preserve">                                        </w:t>
+    </w:r>
+    <w:bookmarkStart w:id="17" w:name="_GoBack"/>
+    <w:bookmarkEnd w:id="17"/>
+    <w:r>
+      <w:rPr>
+        <w:rFonts w:ascii="Porky's" w:eastAsia="Times New Roman" w:hAnsi="Porky's" w:cs="Times New Roman"/>
+        <w:b/>
+        <w:sz w:val="44"/>
+        <w:szCs w:val="44"/>
+      </w:rPr>
+      <w:t xml:space="preserve">                 </w:t>
     </w:r>
     <w:r>
       <w:rPr>
@@ -10523,7 +10253,14 @@
         <w:rFonts w:ascii="Open Sans" w:eastAsia="Times New Roman" w:hAnsi="Open Sans" w:cs="Open Sans"/>
         <w:szCs w:val="28"/>
       </w:rPr>
-      <w:t>.0</w:t>
+      <w:t>.</w:t>
+    </w:r>
+    <w:r>
+      <w:rPr>
+        <w:rFonts w:ascii="Open Sans" w:eastAsia="Times New Roman" w:hAnsi="Open Sans" w:cs="Open Sans"/>
+        <w:szCs w:val="28"/>
+      </w:rPr>
+      <w:t>1</w:t>
     </w:r>
     <w:r>
       <w:rPr>
@@ -12903,7 +12640,7 @@
 </file>
 
 <file path=customXml/itemProps1.xml><?xml version="1.0" encoding="utf-8"?>
-<ds:datastoreItem xmlns:ds="http://schemas.openxmlformats.org/officeDocument/2006/customXml" ds:itemID="{77438672-1A3F-4E61-B62E-D2BDD309B995}">
+<ds:datastoreItem xmlns:ds="http://schemas.openxmlformats.org/officeDocument/2006/customXml" ds:itemID="{5E3019B7-3F2C-4977-BC4A-2C286F3A6F85}">
   <ds:schemaRefs>
     <ds:schemaRef ds:uri="http://schemas.openxmlformats.org/officeDocument/2006/bibliography"/>
   </ds:schemaRefs>

</xml_diff>